<commit_message>
plots adhv GP, LR, RR
</commit_message>
<xml_diff>
--- a/regressieplots.docx
+++ b/regressieplots.docx
@@ -3,6 +3,37 @@
 <w:document xmlns:wpc="http://schemas.microsoft.com/office/word/2010/wordprocessingCanvas" xmlns:mo="http://schemas.microsoft.com/office/mac/office/2008/main" xmlns:mc="http://schemas.openxmlformats.org/markup-compatibility/2006" xmlns:mv="urn:schemas-microsoft-com:mac:vml" xmlns:o="urn:schemas-microsoft-com:office:office" xmlns:r="http://schemas.openxmlformats.org/officeDocument/2006/relationships" xmlns:m="http://schemas.openxmlformats.org/officeDocument/2006/math" xmlns:v="urn:schemas-microsoft-com:vml" xmlns:wp14="http://schemas.microsoft.com/office/word/2010/wordprocessingDrawing" xmlns:wp="http://schemas.openxmlformats.org/drawingml/2006/wordprocessingDrawing" xmlns:w10="urn:schemas-microsoft-com:office:word" xmlns:w="http://schemas.openxmlformats.org/wordprocessingml/2006/main" xmlns:w14="http://schemas.microsoft.com/office/word/2010/wordml" xmlns:wpg="http://schemas.microsoft.com/office/word/2010/wordprocessingGroup" xmlns:wpi="http://schemas.microsoft.com/office/word/2010/wordprocessingInk" xmlns:wne="http://schemas.microsoft.com/office/word/2006/wordml" xmlns:wps="http://schemas.microsoft.com/office/word/2010/wordprocessingShape" mc:Ignorable="w14 wp14">
   <w:body>
     <w:p>
+      <w:pPr>
+        <w:pStyle w:val="Kop1"/>
+        <w:rPr>
+          <w:color w:val="FF0000"/>
+        </w:rPr>
+      </w:pPr>
+      <w:proofErr w:type="spellStart"/>
+      <w:r>
+        <w:rPr>
+          <w:color w:val="FF0000"/>
+        </w:rPr>
+        <w:t>Gaussian</w:t>
+      </w:r>
+      <w:proofErr w:type="spellEnd"/>
+      <w:r>
+        <w:rPr>
+          <w:color w:val="FF0000"/>
+        </w:rPr>
+        <w:t xml:space="preserve"> </w:t>
+      </w:r>
+      <w:proofErr w:type="spellStart"/>
+      <w:r>
+        <w:rPr>
+          <w:color w:val="FF0000"/>
+        </w:rPr>
+        <w:t>Processes</w:t>
+      </w:r>
+      <w:proofErr w:type="spellEnd"/>
+    </w:p>
+    <w:p/>
+    <w:p>
       <w:r>
         <w:t xml:space="preserve">theta0 = </w:t>
       </w:r>
@@ -27,29 +58,72 @@
       </w:r>
       <w:proofErr w:type="spellStart"/>
       <w:r>
+        <w:t>np</w:t>
+      </w:r>
+      <w:r>
+        <w:t>.array</w:t>
+      </w:r>
+      <w:proofErr w:type="spellEnd"/>
+      <w:r>
+        <w:t>((1e-5,1e-1,1e-1,1e-4,1e-3</w:t>
+      </w:r>
+      <w:r>
+        <w:t xml:space="preserve">))
+</w:t>
+      </w:r>
+    </w:p>
+    <w:p>
+      <w:proofErr w:type="spellStart"/>
+      <w:r>
+        <w:t>thetaU</w:t>
+      </w:r>
+      <w:proofErr w:type="spellEnd"/>
+      <w:r>
+        <w:t xml:space="preserve"> =</w:t>
+      </w:r>
+      <w:proofErr w:type="spellStart"/>
+      <w:r>
         <w:t>np.array</w:t>
       </w:r>
       <w:proofErr w:type="spellEnd"/>
       <w:r>
-        <w:t>((1e-5,1e-2,1e-2,1e-2,1e-2))</w:t>
-      </w:r>
-    </w:p>
-    <w:p>
-      <w:proofErr w:type="spellStart"/>
-      <w:r>
-        <w:t>thetaU</w:t>
-      </w:r>
-      <w:proofErr w:type="spellEnd"/>
-      <w:r>
-        <w:t xml:space="preserve"> =</w:t>
-      </w:r>
-      <w:proofErr w:type="spellStart"/>
-      <w:r>
-        <w:t>np.array</w:t>
-      </w:r>
-      <w:proofErr w:type="spellEnd"/>
-      <w:r>
-        <w:t>((1e1,1e4,1e4,1e3,1e3))</w:t>
+        <w:t>((1e2,1</w:t>
+      </w:r>
+      <w:r>
+        <w:rPr>
+          <w:vertAlign w:val="superscript"/>
+        </w:rPr>
+        <w:t>e</w:t>
+      </w:r>
+      <w:r>
+        <w:t>4,1</w:t>
+      </w:r>
+      <w:r>
+        <w:rPr>
+          <w:vertAlign w:val="superscript"/>
+        </w:rPr>
+        <w:t>e</w:t>
+      </w:r>
+      <w:r>
+        <w:t>4</w:t>
+      </w:r>
+      <w:r>
+        <w:t>,</w:t>
+      </w:r>
+      <w:r>
+        <w:t>1e2,1</w:t>
+      </w:r>
+      <w:r>
+        <w:rPr>
+          <w:vertAlign w:val="superscript"/>
+        </w:rPr>
+        <w:t>e</w:t>
+      </w:r>
+      <w:r>
+        <w:t>4</w:t>
+      </w:r>
+      <w:r>
+        <w:t>))</w:t>
       </w:r>
     </w:p>
     <w:p/>
@@ -99,24 +173,15 @@
     <w:p/>
     <w:p>
       <w:r>
-        <w:t>UK</w:t>
-      </w:r>
-      <w:r>
-        <w:t xml:space="preserve"> plot:</w:t>
-      </w:r>
-    </w:p>
-    <w:p/>
-    <w:p>
-      <w:r>
         <w:rPr>
           <w:noProof/>
           <w:lang w:val="en-US"/>
         </w:rPr>
         <w:drawing>
-          <wp:inline distT="0" distB="0" distL="0" distR="0" wp14:anchorId="3955DC51" wp14:editId="2DF1E5AB">
+          <wp:inline distT="0" distB="0" distL="0" distR="0" wp14:anchorId="1914C829" wp14:editId="77CA4C91">
             <wp:extent cx="5756910" cy="3199518"/>
             <wp:effectExtent l="0" t="0" r="8890" b="1270"/>
-            <wp:docPr id="2" name="Afbeelding 2"/>
+            <wp:docPr id="7" name="Afbeelding 7"/>
             <wp:cNvGraphicFramePr>
               <a:graphicFrameLocks xmlns:a="http://schemas.openxmlformats.org/drawingml/2006/main" noChangeAspect="1"/>
             </wp:cNvGraphicFramePr>
@@ -124,13 +189,13 @@
               <a:graphicData uri="http://schemas.openxmlformats.org/drawingml/2006/picture">
                 <pic:pic xmlns:pic="http://schemas.openxmlformats.org/drawingml/2006/picture">
                   <pic:nvPicPr>
-                    <pic:cNvPr id="0" name="Picture 2"/>
+                    <pic:cNvPr id="0" name="Picture 7"/>
                     <pic:cNvPicPr>
                       <a:picLocks noChangeAspect="1" noChangeArrowheads="1"/>
                     </pic:cNvPicPr>
                   </pic:nvPicPr>
                   <pic:blipFill>
-                    <a:blip r:embed="rId5">
+                    <a:blip r:embed="rId7">
                       <a:extLst>
                         <a:ext uri="{28A0092B-C50C-407E-A947-70E740481C1C}">
                           <a14:useLocalDpi xmlns:a14="http://schemas.microsoft.com/office/drawing/2010/main" val="0"/>
@@ -165,6 +230,176 @@
     <w:p/>
     <w:p>
       <w:r>
+        <w:rPr>
+          <w:noProof/>
+          <w:lang w:val="en-US"/>
+        </w:rPr>
+        <w:drawing>
+          <wp:inline distT="0" distB="0" distL="0" distR="0" wp14:anchorId="6E227FD4" wp14:editId="613BC687">
+            <wp:extent cx="5756910" cy="3199518"/>
+            <wp:effectExtent l="0" t="0" r="8890" b="1270"/>
+            <wp:docPr id="8" name="Afbeelding 8"/>
+            <wp:cNvGraphicFramePr>
+              <a:graphicFrameLocks xmlns:a="http://schemas.openxmlformats.org/drawingml/2006/main" noChangeAspect="1"/>
+            </wp:cNvGraphicFramePr>
+            <a:graphic xmlns:a="http://schemas.openxmlformats.org/drawingml/2006/main">
+              <a:graphicData uri="http://schemas.openxmlformats.org/drawingml/2006/picture">
+                <pic:pic xmlns:pic="http://schemas.openxmlformats.org/drawingml/2006/picture">
+                  <pic:nvPicPr>
+                    <pic:cNvPr id="0" name="Picture 8"/>
+                    <pic:cNvPicPr>
+                      <a:picLocks noChangeAspect="1" noChangeArrowheads="1"/>
+                    </pic:cNvPicPr>
+                  </pic:nvPicPr>
+                  <pic:blipFill>
+                    <a:blip r:embed="rId8">
+                      <a:extLst>
+                        <a:ext uri="{28A0092B-C50C-407E-A947-70E740481C1C}">
+                          <a14:useLocalDpi xmlns:a14="http://schemas.microsoft.com/office/drawing/2010/main" val="0"/>
+                        </a:ext>
+                      </a:extLst>
+                    </a:blip>
+                    <a:srcRect/>
+                    <a:stretch>
+                      <a:fillRect/>
+                    </a:stretch>
+                  </pic:blipFill>
+                  <pic:spPr bwMode="auto">
+                    <a:xfrm>
+                      <a:off x="0" y="0"/>
+                      <a:ext cx="5756910" cy="3199518"/>
+                    </a:xfrm>
+                    <a:prstGeom prst="rect">
+                      <a:avLst/>
+                    </a:prstGeom>
+                    <a:noFill/>
+                    <a:ln>
+                      <a:noFill/>
+                    </a:ln>
+                  </pic:spPr>
+                </pic:pic>
+              </a:graphicData>
+            </a:graphic>
+          </wp:inline>
+        </w:drawing>
+      </w:r>
+    </w:p>
+    <w:p>
+      <w:r>
+        <w:rPr>
+          <w:noProof/>
+          <w:lang w:val="en-US"/>
+        </w:rPr>
+        <w:drawing>
+          <wp:inline distT="0" distB="0" distL="0" distR="0" wp14:anchorId="533C6698" wp14:editId="4292774C">
+            <wp:extent cx="5756910" cy="3199518"/>
+            <wp:effectExtent l="0" t="0" r="8890" b="1270"/>
+            <wp:docPr id="9" name="Afbeelding 9"/>
+            <wp:cNvGraphicFramePr>
+              <a:graphicFrameLocks xmlns:a="http://schemas.openxmlformats.org/drawingml/2006/main" noChangeAspect="1"/>
+            </wp:cNvGraphicFramePr>
+            <a:graphic xmlns:a="http://schemas.openxmlformats.org/drawingml/2006/main">
+              <a:graphicData uri="http://schemas.openxmlformats.org/drawingml/2006/picture">
+                <pic:pic xmlns:pic="http://schemas.openxmlformats.org/drawingml/2006/picture">
+                  <pic:nvPicPr>
+                    <pic:cNvPr id="0" name="Picture 9"/>
+                    <pic:cNvPicPr>
+                      <a:picLocks noChangeAspect="1" noChangeArrowheads="1"/>
+                    </pic:cNvPicPr>
+                  </pic:nvPicPr>
+                  <pic:blipFill>
+                    <a:blip r:embed="rId9">
+                      <a:extLst>
+                        <a:ext uri="{28A0092B-C50C-407E-A947-70E740481C1C}">
+                          <a14:useLocalDpi xmlns:a14="http://schemas.microsoft.com/office/drawing/2010/main" val="0"/>
+                        </a:ext>
+                      </a:extLst>
+                    </a:blip>
+                    <a:srcRect/>
+                    <a:stretch>
+                      <a:fillRect/>
+                    </a:stretch>
+                  </pic:blipFill>
+                  <pic:spPr bwMode="auto">
+                    <a:xfrm>
+                      <a:off x="0" y="0"/>
+                      <a:ext cx="5756910" cy="3199518"/>
+                    </a:xfrm>
+                    <a:prstGeom prst="rect">
+                      <a:avLst/>
+                    </a:prstGeom>
+                    <a:noFill/>
+                    <a:ln>
+                      <a:noFill/>
+                    </a:ln>
+                  </pic:spPr>
+                </pic:pic>
+              </a:graphicData>
+            </a:graphic>
+          </wp:inline>
+        </w:drawing>
+      </w:r>
+    </w:p>
+    <w:p>
+      <w:r>
+        <w:rPr>
+          <w:noProof/>
+          <w:lang w:val="en-US"/>
+        </w:rPr>
+        <w:drawing>
+          <wp:inline distT="0" distB="0" distL="0" distR="0" wp14:anchorId="7A884A4E" wp14:editId="07291487">
+            <wp:extent cx="5756910" cy="3199518"/>
+            <wp:effectExtent l="0" t="0" r="8890" b="1270"/>
+            <wp:docPr id="10" name="Afbeelding 10"/>
+            <wp:cNvGraphicFramePr>
+              <a:graphicFrameLocks xmlns:a="http://schemas.openxmlformats.org/drawingml/2006/main" noChangeAspect="1"/>
+            </wp:cNvGraphicFramePr>
+            <a:graphic xmlns:a="http://schemas.openxmlformats.org/drawingml/2006/main">
+              <a:graphicData uri="http://schemas.openxmlformats.org/drawingml/2006/picture">
+                <pic:pic xmlns:pic="http://schemas.openxmlformats.org/drawingml/2006/picture">
+                  <pic:nvPicPr>
+                    <pic:cNvPr id="0" name="Picture 10"/>
+                    <pic:cNvPicPr>
+                      <a:picLocks noChangeAspect="1" noChangeArrowheads="1"/>
+                    </pic:cNvPicPr>
+                  </pic:nvPicPr>
+                  <pic:blipFill>
+                    <a:blip r:embed="rId10">
+                      <a:extLst>
+                        <a:ext uri="{28A0092B-C50C-407E-A947-70E740481C1C}">
+                          <a14:useLocalDpi xmlns:a14="http://schemas.microsoft.com/office/drawing/2010/main" val="0"/>
+                        </a:ext>
+                      </a:extLst>
+                    </a:blip>
+                    <a:srcRect/>
+                    <a:stretch>
+                      <a:fillRect/>
+                    </a:stretch>
+                  </pic:blipFill>
+                  <pic:spPr bwMode="auto">
+                    <a:xfrm>
+                      <a:off x="0" y="0"/>
+                      <a:ext cx="5756910" cy="3199518"/>
+                    </a:xfrm>
+                    <a:prstGeom prst="rect">
+                      <a:avLst/>
+                    </a:prstGeom>
+                    <a:noFill/>
+                    <a:ln>
+                      <a:noFill/>
+                    </a:ln>
+                  </pic:spPr>
+                </pic:pic>
+              </a:graphicData>
+            </a:graphic>
+          </wp:inline>
+        </w:drawing>
+      </w:r>
+    </w:p>
+    <w:p/>
+    <w:p/>
+    <w:p>
+      <w:r>
         <w:t xml:space="preserve">Country  0  NMSE : 2.01324415683
 Country  0  </w:t>
       </w:r>
@@ -388,6 +623,7 @@
         <w:t xml:space="preserve"> : 0.53125</w:t>
       </w:r>
     </w:p>
+    <w:p/>
     <w:p>
       <w:proofErr w:type="spellStart"/>
       <w:r>
@@ -417,10 +653,7 @@
       </w:r>
     </w:p>
     <w:p/>
-    <w:p>
-      <w:bookmarkStart w:id="0" w:name="_GoBack"/>
-      <w:bookmarkEnd w:id="0"/>
-    </w:p>
+    <w:p/>
     <w:p>
       <w:pPr>
         <w:pStyle w:val="Kop1"/>
@@ -445,7 +678,4113 @@
         <w:t>)</w:t>
       </w:r>
     </w:p>
-    <w:p/>
+    <w:p>
+      <w:r>
+        <w:t xml:space="preserve">de red lik waarde,  -14.2932357016
+</w:t>
+      </w:r>
+    </w:p>
+    <w:p/>
+    <w:p>
+      <w:r>
+        <w:t xml:space="preserve">geoptimaliseerde parameters </w:t>
+      </w:r>
+      <w:proofErr w:type="spellStart"/>
+      <w:r>
+        <w:t>theta</w:t>
+      </w:r>
+      <w:proofErr w:type="spellEnd"/>
+      <w:r>
+        <w:t xml:space="preserve"> zijn [  7.21257619e-04   1.62074369e+03   3.10003791e+00   4.10735738e+01
+   6.03899038e+00   7.14926219e+00   5.67404305e+01   1.80522409e+02
+   2.62037193e+01   4.44918909e+00   8.38025902e+00   5.62321817e+00
+   5.32132126e+00   8.59250060e+00   4.04188269e+00   6.25874319e+01
+   5.06298772e+01   9.87957336e+00   8.81932605e+01   3.68736741e+00
+   3.24580499e+00   5.08962726e+00   1.94602925e+02   2.71196192e+01
+   3.39582260e+01   1.96384412e+00   1.57221135e+02   5.91754804e+00
+   3.90357498e+01   1.36159616e+01   5.55870979e+01   3.38275450e-01
+   9.28090653e+01   2.20834145e+01   2.74066556e+02   8.60924345e+01
+   2.92168082e+01   1.18595579e+01   2.08172787e+01   6.04192434e+01
+   2.79102154e+01   1.70076373e+01   8.84910961e+01   1.70076373e+01
+   2.68113463e+01   9.03591264e+00   3.48340364e+01   9.03591264e+00
+   1.97874628e+01   1.13672329e+00   8.48712955e+01   1.13672329e+00
+   3.64408723e+01   1.12432232e+00   8.55414446e+00   1.00000000e+01
+   4.77009417e+00   1.00000000e+01   2.88215642e+01   5.82713302e+00
+   9.71974687e+01   1.66293692e+02   3.38454518e+02   1.00000000e+01
+   1.00568093e+02   1.00000000e+01   9.18009659e+01   9.37947069e-01
+   1.34522355e+02   9.37947069e-01   1.08700119e+01   3.42366302e+02
+   3.38659882e+01   1.31909918e+01   4.86591256e+01   4.25068945e+00
+   7.36062404e+01   1.28894681e+01   6.06820796e+01   1.00000000e+01
+   7.63956817e+01   1.00000000e+01   3.21261278e+01   1.00000000e+01
+   6.07600351e+01   1.00000000e+01   3.48855444e+00   6.13614718e+01
+   7.88116507e+01   1.37594560e+01   6.66700960e+02   1.45022823e+01
+   7.74290798e+01   7.86475316e+01   3.26938469e+02   1.24262991e+01
+   3.57285329e+02   3.32659944e+00   2.49419825e+02   5.20359253e+01
+   3.34095068e+00   5.10192746e-01   3.06598114e+00   1.59946011e+00
+   1.13145116e+01   1.80428815e+01   1.07984769e+01   3.48788887e-01
+   1.59987473e+00   4.38846654e+01   1.54236415e+00   3.42778085e+01
+   1.50868556e+01   1.52564102e+00   4.90264496e-01   2.63939150e+01
+   1.00000000e+00   1.03631662e+01   1.00000000e+00   1.39964193e+01
+   1.00000000e+00   1.41107127e+01   6.29045089e+00   7.18019876e+00
+   1.00000000e+00   6.76319234e+00   4.05469667e+00   4.25874443e+01
+   1.00000000e+00   1.06367184e+01   9.52441001e-01   3.68252791e+00
+   1.00000000e+00   5.34123674e+00   1.00000000e+00   4.74180337e+00
+   5.39785241e-01   9.86073536e-01   5.39785241e-01   4.92204875e-01
+   4.68949430e-01   6.61219749e+00   1.00000000e+00   9.79697003e-01
+   2.02738377e-01   2.06253545e+00   1.00000000e+00   1.07930999e+01
+   1.00000000e+00   1.13194995e+01   1.00000000e+00   1.73674145e+01
+   8.74761812e-01   9.47707709e-01   1.71705036e-01   2.79444064e+00
+   2.16808011e-01   7.65061011e+00   7.45005485e+00   2.81650398e+01
+   3.28914488e+01   1.57773664e+00   1.00000000e+00   1.16565024e+00
+   1.00000000e+00   6.17733004e-01   1.00000000e+00   2.88868210e+00
+   1.00000000e+00   9.37439235e-01   1.00000000e+00   2.50250571e+01
+   4.69073316e+00   5.06924297e+01   2.09971619e-01   3.01341309e-01
+   1.05302254e+00   2.38024825e+01   1.06746931e+00   5.00820908e+01
+   2.93208601e-01   4.54483386e+01   1.00000000e+00   4.16224088e+00
+   1.00000000e+00   8.45175518e+00   1.00000000e+00   1.87268246e+01
+   1.00000000e+00   4.51529382e+01   4.48421148e-01   1.63047507e+00
+   2.28450897e+00   1.94838415e+01   1.00000000e+00   2.55424254e+01
+   2.02251797e-01   9.84064656e-01   4.80163951e-01   8.57666174e+00
+   3.19198900e-01]
+</w:t>
+      </w:r>
+    </w:p>
+    <w:p/>
+    <w:p>
+      <w:r>
+        <w:rPr>
+          <w:noProof/>
+          <w:lang w:val="en-US"/>
+        </w:rPr>
+        <w:drawing>
+          <wp:inline distT="0" distB="0" distL="0" distR="0" wp14:anchorId="707A369D" wp14:editId="4CC29152">
+            <wp:extent cx="5756910" cy="3199518"/>
+            <wp:effectExtent l="0" t="0" r="8890" b="1270"/>
+            <wp:docPr id="3" name="Afbeelding 3"/>
+            <wp:cNvGraphicFramePr>
+              <a:graphicFrameLocks xmlns:a="http://schemas.openxmlformats.org/drawingml/2006/main" noChangeAspect="1"/>
+            </wp:cNvGraphicFramePr>
+            <a:graphic xmlns:a="http://schemas.openxmlformats.org/drawingml/2006/main">
+              <a:graphicData uri="http://schemas.openxmlformats.org/drawingml/2006/picture">
+                <pic:pic xmlns:pic="http://schemas.openxmlformats.org/drawingml/2006/picture">
+                  <pic:nvPicPr>
+                    <pic:cNvPr id="0" name="Picture 3"/>
+                    <pic:cNvPicPr>
+                      <a:picLocks noChangeAspect="1" noChangeArrowheads="1"/>
+                    </pic:cNvPicPr>
+                  </pic:nvPicPr>
+                  <pic:blipFill>
+                    <a:blip r:embed="rId11">
+                      <a:extLst>
+                        <a:ext uri="{28A0092B-C50C-407E-A947-70E740481C1C}">
+                          <a14:useLocalDpi xmlns:a14="http://schemas.microsoft.com/office/drawing/2010/main" val="0"/>
+                        </a:ext>
+                      </a:extLst>
+                    </a:blip>
+                    <a:srcRect/>
+                    <a:stretch>
+                      <a:fillRect/>
+                    </a:stretch>
+                  </pic:blipFill>
+                  <pic:spPr bwMode="auto">
+                    <a:xfrm>
+                      <a:off x="0" y="0"/>
+                      <a:ext cx="5756910" cy="3199518"/>
+                    </a:xfrm>
+                    <a:prstGeom prst="rect">
+                      <a:avLst/>
+                    </a:prstGeom>
+                    <a:noFill/>
+                    <a:ln>
+                      <a:noFill/>
+                    </a:ln>
+                  </pic:spPr>
+                </pic:pic>
+              </a:graphicData>
+            </a:graphic>
+          </wp:inline>
+        </w:drawing>
+      </w:r>
+    </w:p>
+    <w:p/>
+    <w:p>
+      <w:r>
+        <w:rPr>
+          <w:noProof/>
+          <w:lang w:val="en-US"/>
+        </w:rPr>
+        <w:drawing>
+          <wp:inline distT="0" distB="0" distL="0" distR="0" wp14:anchorId="43513957" wp14:editId="0185B132">
+            <wp:extent cx="5756910" cy="3199518"/>
+            <wp:effectExtent l="0" t="0" r="8890" b="1270"/>
+            <wp:docPr id="4" name="Afbeelding 4"/>
+            <wp:cNvGraphicFramePr>
+              <a:graphicFrameLocks xmlns:a="http://schemas.openxmlformats.org/drawingml/2006/main" noChangeAspect="1"/>
+            </wp:cNvGraphicFramePr>
+            <a:graphic xmlns:a="http://schemas.openxmlformats.org/drawingml/2006/main">
+              <a:graphicData uri="http://schemas.openxmlformats.org/drawingml/2006/picture">
+                <pic:pic xmlns:pic="http://schemas.openxmlformats.org/drawingml/2006/picture">
+                  <pic:nvPicPr>
+                    <pic:cNvPr id="0" name="Picture 4"/>
+                    <pic:cNvPicPr>
+                      <a:picLocks noChangeAspect="1" noChangeArrowheads="1"/>
+                    </pic:cNvPicPr>
+                  </pic:nvPicPr>
+                  <pic:blipFill>
+                    <a:blip r:embed="rId12">
+                      <a:extLst>
+                        <a:ext uri="{28A0092B-C50C-407E-A947-70E740481C1C}">
+                          <a14:useLocalDpi xmlns:a14="http://schemas.microsoft.com/office/drawing/2010/main" val="0"/>
+                        </a:ext>
+                      </a:extLst>
+                    </a:blip>
+                    <a:srcRect/>
+                    <a:stretch>
+                      <a:fillRect/>
+                    </a:stretch>
+                  </pic:blipFill>
+                  <pic:spPr bwMode="auto">
+                    <a:xfrm>
+                      <a:off x="0" y="0"/>
+                      <a:ext cx="5756910" cy="3199518"/>
+                    </a:xfrm>
+                    <a:prstGeom prst="rect">
+                      <a:avLst/>
+                    </a:prstGeom>
+                    <a:noFill/>
+                    <a:ln>
+                      <a:noFill/>
+                    </a:ln>
+                  </pic:spPr>
+                </pic:pic>
+              </a:graphicData>
+            </a:graphic>
+          </wp:inline>
+        </w:drawing>
+      </w:r>
+    </w:p>
+    <w:p/>
+    <w:p>
+      <w:r>
+        <w:rPr>
+          <w:noProof/>
+          <w:lang w:val="en-US"/>
+        </w:rPr>
+        <w:drawing>
+          <wp:inline distT="0" distB="0" distL="0" distR="0" wp14:anchorId="56BAEC4E" wp14:editId="46203984">
+            <wp:extent cx="5756910" cy="3199518"/>
+            <wp:effectExtent l="0" t="0" r="8890" b="1270"/>
+            <wp:docPr id="5" name="Afbeelding 5"/>
+            <wp:cNvGraphicFramePr>
+              <a:graphicFrameLocks xmlns:a="http://schemas.openxmlformats.org/drawingml/2006/main" noChangeAspect="1"/>
+            </wp:cNvGraphicFramePr>
+            <a:graphic xmlns:a="http://schemas.openxmlformats.org/drawingml/2006/main">
+              <a:graphicData uri="http://schemas.openxmlformats.org/drawingml/2006/picture">
+                <pic:pic xmlns:pic="http://schemas.openxmlformats.org/drawingml/2006/picture">
+                  <pic:nvPicPr>
+                    <pic:cNvPr id="0" name="Picture 5"/>
+                    <pic:cNvPicPr>
+                      <a:picLocks noChangeAspect="1" noChangeArrowheads="1"/>
+                    </pic:cNvPicPr>
+                  </pic:nvPicPr>
+                  <pic:blipFill>
+                    <a:blip r:embed="rId13">
+                      <a:extLst>
+                        <a:ext uri="{28A0092B-C50C-407E-A947-70E740481C1C}">
+                          <a14:useLocalDpi xmlns:a14="http://schemas.microsoft.com/office/drawing/2010/main" val="0"/>
+                        </a:ext>
+                      </a:extLst>
+                    </a:blip>
+                    <a:srcRect/>
+                    <a:stretch>
+                      <a:fillRect/>
+                    </a:stretch>
+                  </pic:blipFill>
+                  <pic:spPr bwMode="auto">
+                    <a:xfrm>
+                      <a:off x="0" y="0"/>
+                      <a:ext cx="5756910" cy="3199518"/>
+                    </a:xfrm>
+                    <a:prstGeom prst="rect">
+                      <a:avLst/>
+                    </a:prstGeom>
+                    <a:noFill/>
+                    <a:ln>
+                      <a:noFill/>
+                    </a:ln>
+                  </pic:spPr>
+                </pic:pic>
+              </a:graphicData>
+            </a:graphic>
+          </wp:inline>
+        </w:drawing>
+      </w:r>
+    </w:p>
+    <w:p>
+      <w:r>
+        <w:rPr>
+          <w:noProof/>
+          <w:lang w:val="en-US"/>
+        </w:rPr>
+        <w:drawing>
+          <wp:inline distT="0" distB="0" distL="0" distR="0" wp14:anchorId="186BBFFD" wp14:editId="604F8037">
+            <wp:extent cx="5756910" cy="3199518"/>
+            <wp:effectExtent l="0" t="0" r="8890" b="1270"/>
+            <wp:docPr id="6" name="Afbeelding 6"/>
+            <wp:cNvGraphicFramePr>
+              <a:graphicFrameLocks xmlns:a="http://schemas.openxmlformats.org/drawingml/2006/main" noChangeAspect="1"/>
+            </wp:cNvGraphicFramePr>
+            <a:graphic xmlns:a="http://schemas.openxmlformats.org/drawingml/2006/main">
+              <a:graphicData uri="http://schemas.openxmlformats.org/drawingml/2006/picture">
+                <pic:pic xmlns:pic="http://schemas.openxmlformats.org/drawingml/2006/picture">
+                  <pic:nvPicPr>
+                    <pic:cNvPr id="0" name="Picture 6"/>
+                    <pic:cNvPicPr>
+                      <a:picLocks noChangeAspect="1" noChangeArrowheads="1"/>
+                    </pic:cNvPicPr>
+                  </pic:nvPicPr>
+                  <pic:blipFill>
+                    <a:blip r:embed="rId14">
+                      <a:extLst>
+                        <a:ext uri="{28A0092B-C50C-407E-A947-70E740481C1C}">
+                          <a14:useLocalDpi xmlns:a14="http://schemas.microsoft.com/office/drawing/2010/main" val="0"/>
+                        </a:ext>
+                      </a:extLst>
+                    </a:blip>
+                    <a:srcRect/>
+                    <a:stretch>
+                      <a:fillRect/>
+                    </a:stretch>
+                  </pic:blipFill>
+                  <pic:spPr bwMode="auto">
+                    <a:xfrm>
+                      <a:off x="0" y="0"/>
+                      <a:ext cx="5756910" cy="3199518"/>
+                    </a:xfrm>
+                    <a:prstGeom prst="rect">
+                      <a:avLst/>
+                    </a:prstGeom>
+                    <a:noFill/>
+                    <a:ln>
+                      <a:noFill/>
+                    </a:ln>
+                  </pic:spPr>
+                </pic:pic>
+              </a:graphicData>
+            </a:graphic>
+          </wp:inline>
+        </w:drawing>
+      </w:r>
+    </w:p>
+    <w:p/>
+    <w:p>
+      <w:r>
+        <w:t xml:space="preserve">Country  0  NMSE : 1.99011466818
+Country  0  </w:t>
+      </w:r>
+      <w:proofErr w:type="spellStart"/>
+      <w:r>
+        <w:t>hitrate</w:t>
+      </w:r>
+      <w:proofErr w:type="spellEnd"/>
+      <w:r>
+        <w:t xml:space="preserve"> : 0.5703125
+</w:t>
+      </w:r>
+    </w:p>
+    <w:p>
+      <w:r>
+        <w:t xml:space="preserve">Country  1  NMSE : 1.53436031703
+Country  1  </w:t>
+      </w:r>
+      <w:proofErr w:type="spellStart"/>
+      <w:r>
+        <w:t>hitrate</w:t>
+      </w:r>
+      <w:proofErr w:type="spellEnd"/>
+      <w:r>
+        <w:t xml:space="preserve"> : 0.53125
+</w:t>
+      </w:r>
+    </w:p>
+    <w:p>
+      <w:r>
+        <w:t>Country  2  NMSE : 1.80953752782
+C</w:t>
+      </w:r>
+      <w:r>
+        <w:t xml:space="preserve">ountry  2  </w:t>
+      </w:r>
+      <w:proofErr w:type="spellStart"/>
+      <w:r>
+        <w:t>hitrate</w:t>
+      </w:r>
+      <w:proofErr w:type="spellEnd"/>
+      <w:r>
+        <w:t xml:space="preserve"> : 0.5546875
+</w:t>
+      </w:r>
+    </w:p>
+    <w:p>
+      <w:r>
+        <w:t>C</w:t>
+      </w:r>
+      <w:r>
+        <w:t xml:space="preserve">ountry  3  NMSE : 1.94683263476
+Country  3  </w:t>
+      </w:r>
+      <w:proofErr w:type="spellStart"/>
+      <w:r>
+        <w:t>hitrate</w:t>
+      </w:r>
+      <w:proofErr w:type="spellEnd"/>
+      <w:r>
+        <w:t xml:space="preserve"> : 0.5078125
+</w:t>
+      </w:r>
+    </w:p>
+    <w:p>
+      <w:r>
+        <w:t xml:space="preserve">Country  4  NMSE : 1.61143694119
+Country  4  </w:t>
+      </w:r>
+      <w:proofErr w:type="spellStart"/>
+      <w:r>
+        <w:t>hitrate</w:t>
+      </w:r>
+      <w:proofErr w:type="spellEnd"/>
+      <w:r>
+        <w:t xml:space="preserve"> : 0.5234375
+</w:t>
+      </w:r>
+    </w:p>
+    <w:p>
+      <w:r>
+        <w:t xml:space="preserve">Country  5  NMSE : 1.60641805056
+Country  5  </w:t>
+      </w:r>
+      <w:proofErr w:type="spellStart"/>
+      <w:r>
+        <w:t>hitrate</w:t>
+      </w:r>
+      <w:proofErr w:type="spellEnd"/>
+      <w:r>
+        <w:t xml:space="preserve"> : 0.5390625
+</w:t>
+      </w:r>
+    </w:p>
+    <w:p>
+      <w:r>
+        <w:t xml:space="preserve">Country  6  NMSE : 2.40059289485
+Country  6  </w:t>
+      </w:r>
+      <w:proofErr w:type="spellStart"/>
+      <w:r>
+        <w:t>hitrate</w:t>
+      </w:r>
+      <w:proofErr w:type="spellEnd"/>
+      <w:r>
+        <w:t xml:space="preserve"> : 0.4765625
+</w:t>
+      </w:r>
+    </w:p>
+    <w:p>
+      <w:r>
+        <w:t xml:space="preserve">Country  7  NMSE : 1.00376247152
+Country  7  </w:t>
+      </w:r>
+      <w:proofErr w:type="spellStart"/>
+      <w:r>
+        <w:t>hitrate</w:t>
+      </w:r>
+      <w:proofErr w:type="spellEnd"/>
+      <w:r>
+        <w:t xml:space="preserve"> : 0.6171875
+</w:t>
+      </w:r>
+    </w:p>
+    <w:p>
+      <w:r>
+        <w:t xml:space="preserve">Country  8  NMSE : 2.76167787247
+Country  8  </w:t>
+      </w:r>
+      <w:proofErr w:type="spellStart"/>
+      <w:r>
+        <w:t>hitrate</w:t>
+      </w:r>
+      <w:proofErr w:type="spellEnd"/>
+      <w:r>
+        <w:t xml:space="preserve"> : 0.4921875
+</w:t>
+      </w:r>
+    </w:p>
+    <w:p>
+      <w:r>
+        <w:t xml:space="preserve">Country  9  NMSE : 1.03977882404
+Country  9  </w:t>
+      </w:r>
+      <w:proofErr w:type="spellStart"/>
+      <w:r>
+        <w:t>hitrate</w:t>
+      </w:r>
+      <w:proofErr w:type="spellEnd"/>
+      <w:r>
+        <w:t xml:space="preserve"> : 0.546875
+</w:t>
+      </w:r>
+    </w:p>
+    <w:p>
+      <w:r>
+        <w:t xml:space="preserve">Country  10  NMSE : 1.27040070577
+Country  10  </w:t>
+      </w:r>
+      <w:proofErr w:type="spellStart"/>
+      <w:r>
+        <w:t>hitrate</w:t>
+      </w:r>
+      <w:proofErr w:type="spellEnd"/>
+      <w:r>
+        <w:t xml:space="preserve"> : 0.546875
+</w:t>
+      </w:r>
+    </w:p>
+    <w:p>
+      <w:r>
+        <w:t xml:space="preserve">Country  11  NMSE : 2.55845814015
+Country  11  </w:t>
+      </w:r>
+      <w:proofErr w:type="spellStart"/>
+      <w:r>
+        <w:t>hitrate</w:t>
+      </w:r>
+      <w:proofErr w:type="spellEnd"/>
+      <w:r>
+        <w:t xml:space="preserve"> : 0.5078125
+</w:t>
+      </w:r>
+    </w:p>
+    <w:p>
+      <w:r>
+        <w:t xml:space="preserve">Country  12  NMSE : 1.73046978583
+Country  12  </w:t>
+      </w:r>
+      <w:proofErr w:type="spellStart"/>
+      <w:r>
+        <w:t>hitrate</w:t>
+      </w:r>
+      <w:proofErr w:type="spellEnd"/>
+      <w:r>
+        <w:t xml:space="preserve"> : 0.5390625
+</w:t>
+      </w:r>
+    </w:p>
+    <w:p>
+      <w:r>
+        <w:t xml:space="preserve">Country  13  NMSE : 3.72910559299
+Country  13  </w:t>
+      </w:r>
+      <w:proofErr w:type="spellStart"/>
+      <w:r>
+        <w:t>hitrate</w:t>
+      </w:r>
+      <w:proofErr w:type="spellEnd"/>
+      <w:r>
+        <w:t xml:space="preserve"> : 0.5546875
+</w:t>
+      </w:r>
+    </w:p>
+    <w:p>
+      <w:r>
+        <w:t xml:space="preserve">Country  14  NMSE : 3.30374744471
+Country  14  </w:t>
+      </w:r>
+      <w:proofErr w:type="spellStart"/>
+      <w:r>
+        <w:t>hitrate</w:t>
+      </w:r>
+      <w:proofErr w:type="spellEnd"/>
+      <w:r>
+        <w:t xml:space="preserve"> : 0.5546875
+</w:t>
+      </w:r>
+    </w:p>
+    <w:p/>
+    <w:p>
+      <w:proofErr w:type="spellStart"/>
+      <w:r>
+        <w:t>total</w:t>
+      </w:r>
+      <w:proofErr w:type="spellEnd"/>
+      <w:r>
+        <w:t xml:space="preserve"> NMSE : 30.2966938719
+</w:t>
+      </w:r>
+      <w:proofErr w:type="spellStart"/>
+      <w:r>
+        <w:t>total</w:t>
+      </w:r>
+      <w:proofErr w:type="spellEnd"/>
+      <w:r>
+        <w:t xml:space="preserve"> </w:t>
+      </w:r>
+      <w:proofErr w:type="spellStart"/>
+      <w:r>
+        <w:t>hitrate</w:t>
+      </w:r>
+      <w:proofErr w:type="spellEnd"/>
+      <w:r>
+        <w:t xml:space="preserve"> : 0.5375
+</w:t>
+      </w:r>
+    </w:p>
+    <w:p/>
+    <w:p>
+      <w:pPr>
+        <w:pStyle w:val="Kop1"/>
+      </w:pPr>
+      <w:r>
+        <w:t>Determinanten = 191</w:t>
+      </w:r>
+    </w:p>
+    <w:p>
+      <w:r>
+        <w:rPr>
+          <w:noProof/>
+          <w:lang w:val="en-US"/>
+        </w:rPr>
+        <w:drawing>
+          <wp:inline distT="0" distB="0" distL="0" distR="0" wp14:anchorId="167EE54A" wp14:editId="3537535D">
+            <wp:extent cx="5756910" cy="3199518"/>
+            <wp:effectExtent l="0" t="0" r="8890" b="1270"/>
+            <wp:docPr id="43" name="Afbeelding 43"/>
+            <wp:cNvGraphicFramePr>
+              <a:graphicFrameLocks xmlns:a="http://schemas.openxmlformats.org/drawingml/2006/main" noChangeAspect="1"/>
+            </wp:cNvGraphicFramePr>
+            <a:graphic xmlns:a="http://schemas.openxmlformats.org/drawingml/2006/main">
+              <a:graphicData uri="http://schemas.openxmlformats.org/drawingml/2006/picture">
+                <pic:pic xmlns:pic="http://schemas.openxmlformats.org/drawingml/2006/picture">
+                  <pic:nvPicPr>
+                    <pic:cNvPr id="0" name="Picture 43"/>
+                    <pic:cNvPicPr>
+                      <a:picLocks noChangeAspect="1" noChangeArrowheads="1"/>
+                    </pic:cNvPicPr>
+                  </pic:nvPicPr>
+                  <pic:blipFill>
+                    <a:blip r:embed="rId15">
+                      <a:extLst>
+                        <a:ext uri="{28A0092B-C50C-407E-A947-70E740481C1C}">
+                          <a14:useLocalDpi xmlns:a14="http://schemas.microsoft.com/office/drawing/2010/main" val="0"/>
+                        </a:ext>
+                      </a:extLst>
+                    </a:blip>
+                    <a:srcRect/>
+                    <a:stretch>
+                      <a:fillRect/>
+                    </a:stretch>
+                  </pic:blipFill>
+                  <pic:spPr bwMode="auto">
+                    <a:xfrm>
+                      <a:off x="0" y="0"/>
+                      <a:ext cx="5756910" cy="3199518"/>
+                    </a:xfrm>
+                    <a:prstGeom prst="rect">
+                      <a:avLst/>
+                    </a:prstGeom>
+                    <a:noFill/>
+                    <a:ln>
+                      <a:noFill/>
+                    </a:ln>
+                  </pic:spPr>
+                </pic:pic>
+              </a:graphicData>
+            </a:graphic>
+          </wp:inline>
+        </w:drawing>
+      </w:r>
+    </w:p>
+    <w:p>
+      <w:r>
+        <w:rPr>
+          <w:noProof/>
+          <w:lang w:val="en-US"/>
+        </w:rPr>
+        <w:drawing>
+          <wp:inline distT="0" distB="0" distL="0" distR="0" wp14:anchorId="330AFEAE" wp14:editId="7E126940">
+            <wp:extent cx="5756910" cy="3199518"/>
+            <wp:effectExtent l="0" t="0" r="8890" b="1270"/>
+            <wp:docPr id="42" name="Afbeelding 42"/>
+            <wp:cNvGraphicFramePr>
+              <a:graphicFrameLocks xmlns:a="http://schemas.openxmlformats.org/drawingml/2006/main" noChangeAspect="1"/>
+            </wp:cNvGraphicFramePr>
+            <a:graphic xmlns:a="http://schemas.openxmlformats.org/drawingml/2006/main">
+              <a:graphicData uri="http://schemas.openxmlformats.org/drawingml/2006/picture">
+                <pic:pic xmlns:pic="http://schemas.openxmlformats.org/drawingml/2006/picture">
+                  <pic:nvPicPr>
+                    <pic:cNvPr id="0" name="Picture 42"/>
+                    <pic:cNvPicPr>
+                      <a:picLocks noChangeAspect="1" noChangeArrowheads="1"/>
+                    </pic:cNvPicPr>
+                  </pic:nvPicPr>
+                  <pic:blipFill>
+                    <a:blip r:embed="rId16">
+                      <a:extLst>
+                        <a:ext uri="{28A0092B-C50C-407E-A947-70E740481C1C}">
+                          <a14:useLocalDpi xmlns:a14="http://schemas.microsoft.com/office/drawing/2010/main" val="0"/>
+                        </a:ext>
+                      </a:extLst>
+                    </a:blip>
+                    <a:srcRect/>
+                    <a:stretch>
+                      <a:fillRect/>
+                    </a:stretch>
+                  </pic:blipFill>
+                  <pic:spPr bwMode="auto">
+                    <a:xfrm>
+                      <a:off x="0" y="0"/>
+                      <a:ext cx="5756910" cy="3199518"/>
+                    </a:xfrm>
+                    <a:prstGeom prst="rect">
+                      <a:avLst/>
+                    </a:prstGeom>
+                    <a:noFill/>
+                    <a:ln>
+                      <a:noFill/>
+                    </a:ln>
+                  </pic:spPr>
+                </pic:pic>
+              </a:graphicData>
+            </a:graphic>
+          </wp:inline>
+        </w:drawing>
+      </w:r>
+    </w:p>
+    <w:p>
+      <w:r>
+        <w:rPr>
+          <w:noProof/>
+          <w:lang w:val="en-US"/>
+        </w:rPr>
+        <w:drawing>
+          <wp:inline distT="0" distB="0" distL="0" distR="0" wp14:anchorId="59047934" wp14:editId="0BCBD145">
+            <wp:extent cx="5756910" cy="3199518"/>
+            <wp:effectExtent l="0" t="0" r="8890" b="1270"/>
+            <wp:docPr id="41" name="Afbeelding 41"/>
+            <wp:cNvGraphicFramePr>
+              <a:graphicFrameLocks xmlns:a="http://schemas.openxmlformats.org/drawingml/2006/main" noChangeAspect="1"/>
+            </wp:cNvGraphicFramePr>
+            <a:graphic xmlns:a="http://schemas.openxmlformats.org/drawingml/2006/main">
+              <a:graphicData uri="http://schemas.openxmlformats.org/drawingml/2006/picture">
+                <pic:pic xmlns:pic="http://schemas.openxmlformats.org/drawingml/2006/picture">
+                  <pic:nvPicPr>
+                    <pic:cNvPr id="0" name="Picture 41"/>
+                    <pic:cNvPicPr>
+                      <a:picLocks noChangeAspect="1" noChangeArrowheads="1"/>
+                    </pic:cNvPicPr>
+                  </pic:nvPicPr>
+                  <pic:blipFill>
+                    <a:blip r:embed="rId17">
+                      <a:extLst>
+                        <a:ext uri="{28A0092B-C50C-407E-A947-70E740481C1C}">
+                          <a14:useLocalDpi xmlns:a14="http://schemas.microsoft.com/office/drawing/2010/main" val="0"/>
+                        </a:ext>
+                      </a:extLst>
+                    </a:blip>
+                    <a:srcRect/>
+                    <a:stretch>
+                      <a:fillRect/>
+                    </a:stretch>
+                  </pic:blipFill>
+                  <pic:spPr bwMode="auto">
+                    <a:xfrm>
+                      <a:off x="0" y="0"/>
+                      <a:ext cx="5756910" cy="3199518"/>
+                    </a:xfrm>
+                    <a:prstGeom prst="rect">
+                      <a:avLst/>
+                    </a:prstGeom>
+                    <a:noFill/>
+                    <a:ln>
+                      <a:noFill/>
+                    </a:ln>
+                  </pic:spPr>
+                </pic:pic>
+              </a:graphicData>
+            </a:graphic>
+          </wp:inline>
+        </w:drawing>
+      </w:r>
+    </w:p>
+    <w:p>
+      <w:r>
+        <w:rPr>
+          <w:noProof/>
+          <w:lang w:val="en-US"/>
+        </w:rPr>
+        <w:drawing>
+          <wp:inline distT="0" distB="0" distL="0" distR="0" wp14:anchorId="2ACE650D" wp14:editId="7AAC1E83">
+            <wp:extent cx="5756910" cy="3222258"/>
+            <wp:effectExtent l="0" t="0" r="8890" b="3810"/>
+            <wp:docPr id="40" name="Afbeelding 40"/>
+            <wp:cNvGraphicFramePr>
+              <a:graphicFrameLocks xmlns:a="http://schemas.openxmlformats.org/drawingml/2006/main" noChangeAspect="1"/>
+            </wp:cNvGraphicFramePr>
+            <a:graphic xmlns:a="http://schemas.openxmlformats.org/drawingml/2006/main">
+              <a:graphicData uri="http://schemas.openxmlformats.org/drawingml/2006/picture">
+                <pic:pic xmlns:pic="http://schemas.openxmlformats.org/drawingml/2006/picture">
+                  <pic:nvPicPr>
+                    <pic:cNvPr id="0" name="Picture 40"/>
+                    <pic:cNvPicPr>
+                      <a:picLocks noChangeAspect="1" noChangeArrowheads="1"/>
+                    </pic:cNvPicPr>
+                  </pic:nvPicPr>
+                  <pic:blipFill>
+                    <a:blip r:embed="rId18">
+                      <a:extLst>
+                        <a:ext uri="{28A0092B-C50C-407E-A947-70E740481C1C}">
+                          <a14:useLocalDpi xmlns:a14="http://schemas.microsoft.com/office/drawing/2010/main" val="0"/>
+                        </a:ext>
+                      </a:extLst>
+                    </a:blip>
+                    <a:srcRect/>
+                    <a:stretch>
+                      <a:fillRect/>
+                    </a:stretch>
+                  </pic:blipFill>
+                  <pic:spPr bwMode="auto">
+                    <a:xfrm>
+                      <a:off x="0" y="0"/>
+                      <a:ext cx="5756910" cy="3222258"/>
+                    </a:xfrm>
+                    <a:prstGeom prst="rect">
+                      <a:avLst/>
+                    </a:prstGeom>
+                    <a:noFill/>
+                    <a:ln>
+                      <a:noFill/>
+                    </a:ln>
+                  </pic:spPr>
+                </pic:pic>
+              </a:graphicData>
+            </a:graphic>
+          </wp:inline>
+        </w:drawing>
+      </w:r>
+    </w:p>
+    <w:p/>
+    <w:p>
+      <w:r>
+        <w:t xml:space="preserve">Country  0  NMSE : 2.94343110231
+Country  0  </w:t>
+      </w:r>
+      <w:proofErr w:type="spellStart"/>
+      <w:r>
+        <w:t>hitrate</w:t>
+      </w:r>
+      <w:proofErr w:type="spellEnd"/>
+      <w:r>
+        <w:t xml:space="preserve"> : 0.5625
+</w:t>
+      </w:r>
+    </w:p>
+    <w:p>
+      <w:r>
+        <w:t xml:space="preserve">Country  1  NMSE : 3.20157060949
+Country  1  </w:t>
+      </w:r>
+      <w:proofErr w:type="spellStart"/>
+      <w:r>
+        <w:t>hitrate</w:t>
+      </w:r>
+      <w:proofErr w:type="spellEnd"/>
+      <w:r>
+        <w:t xml:space="preserve"> : 0.578125
+</w:t>
+      </w:r>
+    </w:p>
+    <w:p>
+      <w:r>
+        <w:t xml:space="preserve">Country  2  NMSE : 1.99456861117
+Country  2  </w:t>
+      </w:r>
+      <w:proofErr w:type="spellStart"/>
+      <w:r>
+        <w:t>hitrate</w:t>
+      </w:r>
+      <w:proofErr w:type="spellEnd"/>
+      <w:r>
+        <w:t xml:space="preserve"> : 0.5390625
+</w:t>
+      </w:r>
+    </w:p>
+    <w:p>
+      <w:r>
+        <w:t>Country  3  NMSE : 2.6</w:t>
+      </w:r>
+      <w:bookmarkStart w:id="0" w:name="_GoBack"/>
+      <w:bookmarkEnd w:id="0"/>
+      <w:r>
+        <w:t xml:space="preserve">8545390978
+Country  3  </w:t>
+      </w:r>
+      <w:proofErr w:type="spellStart"/>
+      <w:r>
+        <w:t>hitrate</w:t>
+      </w:r>
+      <w:proofErr w:type="spellEnd"/>
+      <w:r>
+        <w:t xml:space="preserve"> : 0.5078125
+</w:t>
+      </w:r>
+    </w:p>
+    <w:p>
+      <w:r>
+        <w:t xml:space="preserve">Country  4  NMSE : 2.68569407395
+Country  4  </w:t>
+      </w:r>
+      <w:proofErr w:type="spellStart"/>
+      <w:r>
+        <w:t>hitrate</w:t>
+      </w:r>
+      <w:proofErr w:type="spellEnd"/>
+      <w:r>
+        <w:t xml:space="preserve"> : 0.546875
+</w:t>
+      </w:r>
+    </w:p>
+    <w:p>
+      <w:r>
+        <w:t xml:space="preserve">Country  5  NMSE : 2.49577206422
+Country  5  </w:t>
+      </w:r>
+      <w:proofErr w:type="spellStart"/>
+      <w:r>
+        <w:t>hitrate</w:t>
+      </w:r>
+      <w:proofErr w:type="spellEnd"/>
+      <w:r>
+        <w:t xml:space="preserve"> : 0.5234375
+</w:t>
+      </w:r>
+    </w:p>
+    <w:p>
+      <w:r>
+        <w:t xml:space="preserve">Country  6  NMSE : 4.20460797576
+Country  6  </w:t>
+      </w:r>
+      <w:proofErr w:type="spellStart"/>
+      <w:r>
+        <w:t>hitrate</w:t>
+      </w:r>
+      <w:proofErr w:type="spellEnd"/>
+      <w:r>
+        <w:t xml:space="preserve"> : 0.4921875
+</w:t>
+      </w:r>
+    </w:p>
+    <w:p>
+      <w:r>
+        <w:t xml:space="preserve">Country  7  NMSE : 1.62642718818
+Country  7  </w:t>
+      </w:r>
+      <w:proofErr w:type="spellStart"/>
+      <w:r>
+        <w:t>hitrate</w:t>
+      </w:r>
+      <w:proofErr w:type="spellEnd"/>
+      <w:r>
+        <w:t xml:space="preserve"> : 0.578125
+</w:t>
+      </w:r>
+    </w:p>
+    <w:p>
+      <w:r>
+        <w:t xml:space="preserve">Country  8  NMSE : 4.57913318433
+Country  8  </w:t>
+      </w:r>
+      <w:proofErr w:type="spellStart"/>
+      <w:r>
+        <w:t>hitrate</w:t>
+      </w:r>
+      <w:proofErr w:type="spellEnd"/>
+      <w:r>
+        <w:t xml:space="preserve"> : 0.5
+</w:t>
+      </w:r>
+    </w:p>
+    <w:p>
+      <w:r>
+        <w:t xml:space="preserve">Country  9  NMSE : 1.71368905732
+Country  9  </w:t>
+      </w:r>
+      <w:proofErr w:type="spellStart"/>
+      <w:r>
+        <w:t>hitrate</w:t>
+      </w:r>
+      <w:proofErr w:type="spellEnd"/>
+      <w:r>
+        <w:t xml:space="preserve"> : 0.5546875
+</w:t>
+      </w:r>
+    </w:p>
+    <w:p>
+      <w:r>
+        <w:t xml:space="preserve">Country  10  NMSE : 1.23724979226
+Country  10  </w:t>
+      </w:r>
+      <w:proofErr w:type="spellStart"/>
+      <w:r>
+        <w:t>hitrate</w:t>
+      </w:r>
+      <w:proofErr w:type="spellEnd"/>
+      <w:r>
+        <w:t xml:space="preserve"> : 0.5078125
+</w:t>
+      </w:r>
+    </w:p>
+    <w:p>
+      <w:r>
+        <w:t xml:space="preserve">Country  11  NMSE : 4.55264313982
+Country  11  </w:t>
+      </w:r>
+      <w:proofErr w:type="spellStart"/>
+      <w:r>
+        <w:t>hitrate</w:t>
+      </w:r>
+      <w:proofErr w:type="spellEnd"/>
+      <w:r>
+        <w:t xml:space="preserve"> : 0.5078125
+</w:t>
+      </w:r>
+    </w:p>
+    <w:p>
+      <w:r>
+        <w:t xml:space="preserve">Country  12  NMSE : 2.90493330971
+Country  12  </w:t>
+      </w:r>
+      <w:proofErr w:type="spellStart"/>
+      <w:r>
+        <w:t>hitrate</w:t>
+      </w:r>
+      <w:proofErr w:type="spellEnd"/>
+      <w:r>
+        <w:t xml:space="preserve"> : 0.546875
+</w:t>
+      </w:r>
+    </w:p>
+    <w:p>
+      <w:r>
+        <w:t xml:space="preserve">Country  13  NMSE : 5.09070752178
+Country  13  </w:t>
+      </w:r>
+      <w:proofErr w:type="spellStart"/>
+      <w:r>
+        <w:t>hitrate</w:t>
+      </w:r>
+      <w:proofErr w:type="spellEnd"/>
+      <w:r>
+        <w:t xml:space="preserve"> : 0.5625
+</w:t>
+      </w:r>
+    </w:p>
+    <w:p>
+      <w:r>
+        <w:t xml:space="preserve">Country  14  NMSE : 5.21791769617
+Country  14  </w:t>
+      </w:r>
+      <w:proofErr w:type="spellStart"/>
+      <w:r>
+        <w:t>hitrate</w:t>
+      </w:r>
+      <w:proofErr w:type="spellEnd"/>
+      <w:r>
+        <w:t xml:space="preserve"> : 0.5625
+</w:t>
+      </w:r>
+    </w:p>
+    <w:p/>
+    <w:p>
+      <w:proofErr w:type="spellStart"/>
+      <w:r>
+        <w:t>total</w:t>
+      </w:r>
+      <w:proofErr w:type="spellEnd"/>
+      <w:r>
+        <w:t xml:space="preserve"> NMSE : 47.1337992363
+</w:t>
+      </w:r>
+      <w:proofErr w:type="spellStart"/>
+      <w:r>
+        <w:t>total</w:t>
+      </w:r>
+      <w:proofErr w:type="spellEnd"/>
+      <w:r>
+        <w:t xml:space="preserve"> </w:t>
+      </w:r>
+      <w:proofErr w:type="spellStart"/>
+      <w:r>
+        <w:t>hitrate</w:t>
+      </w:r>
+      <w:proofErr w:type="spellEnd"/>
+      <w:r>
+        <w:t xml:space="preserve"> : 0.538020833333
+</w:t>
+      </w:r>
+    </w:p>
+    <w:p>
+      <w:pPr>
+        <w:pStyle w:val="Kop1"/>
+        <w:rPr>
+          <w:color w:val="FF0000"/>
+        </w:rPr>
+      </w:pPr>
+      <w:proofErr w:type="spellStart"/>
+      <w:r>
+        <w:rPr>
+          <w:color w:val="FF0000"/>
+        </w:rPr>
+        <w:t>Linear</w:t>
+      </w:r>
+      <w:proofErr w:type="spellEnd"/>
+      <w:r>
+        <w:rPr>
+          <w:color w:val="FF0000"/>
+        </w:rPr>
+        <w:t xml:space="preserve"> </w:t>
+      </w:r>
+      <w:proofErr w:type="spellStart"/>
+      <w:r>
+        <w:rPr>
+          <w:color w:val="FF0000"/>
+        </w:rPr>
+        <w:t>Regression</w:t>
+      </w:r>
+      <w:proofErr w:type="spellEnd"/>
+    </w:p>
+    <w:p/>
+    <w:p>
+      <w:pPr>
+        <w:pStyle w:val="Kop1"/>
+      </w:pPr>
+      <w:r>
+        <w:t xml:space="preserve">determinanten: 15 </w:t>
+      </w:r>
+      <w:proofErr w:type="spellStart"/>
+      <w:r>
+        <w:t>yalsdet</w:t>
+      </w:r>
+      <w:proofErr w:type="spellEnd"/>
+    </w:p>
+    <w:p/>
+    <w:p/>
+    <w:p>
+      <w:r>
+        <w:rPr>
+          <w:noProof/>
+          <w:lang w:val="en-US"/>
+        </w:rPr>
+        <w:drawing>
+          <wp:inline distT="0" distB="0" distL="0" distR="0" wp14:anchorId="442FEAF8" wp14:editId="34D4F589">
+            <wp:extent cx="5756910" cy="3199518"/>
+            <wp:effectExtent l="0" t="0" r="8890" b="1270"/>
+            <wp:docPr id="11" name="Afbeelding 11"/>
+            <wp:cNvGraphicFramePr>
+              <a:graphicFrameLocks xmlns:a="http://schemas.openxmlformats.org/drawingml/2006/main" noChangeAspect="1"/>
+            </wp:cNvGraphicFramePr>
+            <a:graphic xmlns:a="http://schemas.openxmlformats.org/drawingml/2006/main">
+              <a:graphicData uri="http://schemas.openxmlformats.org/drawingml/2006/picture">
+                <pic:pic xmlns:pic="http://schemas.openxmlformats.org/drawingml/2006/picture">
+                  <pic:nvPicPr>
+                    <pic:cNvPr id="0" name="Picture 11"/>
+                    <pic:cNvPicPr>
+                      <a:picLocks noChangeAspect="1" noChangeArrowheads="1"/>
+                    </pic:cNvPicPr>
+                  </pic:nvPicPr>
+                  <pic:blipFill>
+                    <a:blip r:embed="rId19">
+                      <a:extLst>
+                        <a:ext uri="{28A0092B-C50C-407E-A947-70E740481C1C}">
+                          <a14:useLocalDpi xmlns:a14="http://schemas.microsoft.com/office/drawing/2010/main" val="0"/>
+                        </a:ext>
+                      </a:extLst>
+                    </a:blip>
+                    <a:srcRect/>
+                    <a:stretch>
+                      <a:fillRect/>
+                    </a:stretch>
+                  </pic:blipFill>
+                  <pic:spPr bwMode="auto">
+                    <a:xfrm>
+                      <a:off x="0" y="0"/>
+                      <a:ext cx="5756910" cy="3199518"/>
+                    </a:xfrm>
+                    <a:prstGeom prst="rect">
+                      <a:avLst/>
+                    </a:prstGeom>
+                    <a:noFill/>
+                    <a:ln>
+                      <a:noFill/>
+                    </a:ln>
+                  </pic:spPr>
+                </pic:pic>
+              </a:graphicData>
+            </a:graphic>
+          </wp:inline>
+        </w:drawing>
+      </w:r>
+      <w:r>
+        <w:t xml:space="preserve"> </w:t>
+      </w:r>
+      <w:r>
+        <w:rPr>
+          <w:noProof/>
+          <w:lang w:val="en-US"/>
+        </w:rPr>
+        <w:drawing>
+          <wp:inline distT="0" distB="0" distL="0" distR="0" wp14:anchorId="44BE83B5" wp14:editId="4D3A10B0">
+            <wp:extent cx="5756910" cy="3199518"/>
+            <wp:effectExtent l="0" t="0" r="8890" b="1270"/>
+            <wp:docPr id="12" name="Afbeelding 12"/>
+            <wp:cNvGraphicFramePr>
+              <a:graphicFrameLocks xmlns:a="http://schemas.openxmlformats.org/drawingml/2006/main" noChangeAspect="1"/>
+            </wp:cNvGraphicFramePr>
+            <a:graphic xmlns:a="http://schemas.openxmlformats.org/drawingml/2006/main">
+              <a:graphicData uri="http://schemas.openxmlformats.org/drawingml/2006/picture">
+                <pic:pic xmlns:pic="http://schemas.openxmlformats.org/drawingml/2006/picture">
+                  <pic:nvPicPr>
+                    <pic:cNvPr id="0" name="Picture 12"/>
+                    <pic:cNvPicPr>
+                      <a:picLocks noChangeAspect="1" noChangeArrowheads="1"/>
+                    </pic:cNvPicPr>
+                  </pic:nvPicPr>
+                  <pic:blipFill>
+                    <a:blip r:embed="rId20">
+                      <a:extLst>
+                        <a:ext uri="{28A0092B-C50C-407E-A947-70E740481C1C}">
+                          <a14:useLocalDpi xmlns:a14="http://schemas.microsoft.com/office/drawing/2010/main" val="0"/>
+                        </a:ext>
+                      </a:extLst>
+                    </a:blip>
+                    <a:srcRect/>
+                    <a:stretch>
+                      <a:fillRect/>
+                    </a:stretch>
+                  </pic:blipFill>
+                  <pic:spPr bwMode="auto">
+                    <a:xfrm>
+                      <a:off x="0" y="0"/>
+                      <a:ext cx="5756910" cy="3199518"/>
+                    </a:xfrm>
+                    <a:prstGeom prst="rect">
+                      <a:avLst/>
+                    </a:prstGeom>
+                    <a:noFill/>
+                    <a:ln>
+                      <a:noFill/>
+                    </a:ln>
+                  </pic:spPr>
+                </pic:pic>
+              </a:graphicData>
+            </a:graphic>
+          </wp:inline>
+        </w:drawing>
+      </w:r>
+      <w:r>
+        <w:t xml:space="preserve"> </w:t>
+      </w:r>
+      <w:r>
+        <w:rPr>
+          <w:noProof/>
+          <w:lang w:val="en-US"/>
+        </w:rPr>
+        <w:drawing>
+          <wp:inline distT="0" distB="0" distL="0" distR="0" wp14:anchorId="4E481ACF" wp14:editId="2B176FD5">
+            <wp:extent cx="5756910" cy="3199518"/>
+            <wp:effectExtent l="0" t="0" r="8890" b="1270"/>
+            <wp:docPr id="13" name="Afbeelding 13"/>
+            <wp:cNvGraphicFramePr>
+              <a:graphicFrameLocks xmlns:a="http://schemas.openxmlformats.org/drawingml/2006/main" noChangeAspect="1"/>
+            </wp:cNvGraphicFramePr>
+            <a:graphic xmlns:a="http://schemas.openxmlformats.org/drawingml/2006/main">
+              <a:graphicData uri="http://schemas.openxmlformats.org/drawingml/2006/picture">
+                <pic:pic xmlns:pic="http://schemas.openxmlformats.org/drawingml/2006/picture">
+                  <pic:nvPicPr>
+                    <pic:cNvPr id="0" name="Picture 13"/>
+                    <pic:cNvPicPr>
+                      <a:picLocks noChangeAspect="1" noChangeArrowheads="1"/>
+                    </pic:cNvPicPr>
+                  </pic:nvPicPr>
+                  <pic:blipFill>
+                    <a:blip r:embed="rId21">
+                      <a:extLst>
+                        <a:ext uri="{28A0092B-C50C-407E-A947-70E740481C1C}">
+                          <a14:useLocalDpi xmlns:a14="http://schemas.microsoft.com/office/drawing/2010/main" val="0"/>
+                        </a:ext>
+                      </a:extLst>
+                    </a:blip>
+                    <a:srcRect/>
+                    <a:stretch>
+                      <a:fillRect/>
+                    </a:stretch>
+                  </pic:blipFill>
+                  <pic:spPr bwMode="auto">
+                    <a:xfrm>
+                      <a:off x="0" y="0"/>
+                      <a:ext cx="5756910" cy="3199518"/>
+                    </a:xfrm>
+                    <a:prstGeom prst="rect">
+                      <a:avLst/>
+                    </a:prstGeom>
+                    <a:noFill/>
+                    <a:ln>
+                      <a:noFill/>
+                    </a:ln>
+                  </pic:spPr>
+                </pic:pic>
+              </a:graphicData>
+            </a:graphic>
+          </wp:inline>
+        </w:drawing>
+      </w:r>
+      <w:r>
+        <w:t xml:space="preserve"> </w:t>
+      </w:r>
+      <w:r>
+        <w:rPr>
+          <w:noProof/>
+          <w:lang w:val="en-US"/>
+        </w:rPr>
+        <w:drawing>
+          <wp:inline distT="0" distB="0" distL="0" distR="0" wp14:anchorId="421FBA43" wp14:editId="6210953C">
+            <wp:extent cx="5756910" cy="3199518"/>
+            <wp:effectExtent l="0" t="0" r="8890" b="1270"/>
+            <wp:docPr id="14" name="Afbeelding 14"/>
+            <wp:cNvGraphicFramePr>
+              <a:graphicFrameLocks xmlns:a="http://schemas.openxmlformats.org/drawingml/2006/main" noChangeAspect="1"/>
+            </wp:cNvGraphicFramePr>
+            <a:graphic xmlns:a="http://schemas.openxmlformats.org/drawingml/2006/main">
+              <a:graphicData uri="http://schemas.openxmlformats.org/drawingml/2006/picture">
+                <pic:pic xmlns:pic="http://schemas.openxmlformats.org/drawingml/2006/picture">
+                  <pic:nvPicPr>
+                    <pic:cNvPr id="0" name="Picture 14"/>
+                    <pic:cNvPicPr>
+                      <a:picLocks noChangeAspect="1" noChangeArrowheads="1"/>
+                    </pic:cNvPicPr>
+                  </pic:nvPicPr>
+                  <pic:blipFill>
+                    <a:blip r:embed="rId22">
+                      <a:extLst>
+                        <a:ext uri="{28A0092B-C50C-407E-A947-70E740481C1C}">
+                          <a14:useLocalDpi xmlns:a14="http://schemas.microsoft.com/office/drawing/2010/main" val="0"/>
+                        </a:ext>
+                      </a:extLst>
+                    </a:blip>
+                    <a:srcRect/>
+                    <a:stretch>
+                      <a:fillRect/>
+                    </a:stretch>
+                  </pic:blipFill>
+                  <pic:spPr bwMode="auto">
+                    <a:xfrm>
+                      <a:off x="0" y="0"/>
+                      <a:ext cx="5756910" cy="3199518"/>
+                    </a:xfrm>
+                    <a:prstGeom prst="rect">
+                      <a:avLst/>
+                    </a:prstGeom>
+                    <a:noFill/>
+                    <a:ln>
+                      <a:noFill/>
+                    </a:ln>
+                  </pic:spPr>
+                </pic:pic>
+              </a:graphicData>
+            </a:graphic>
+          </wp:inline>
+        </w:drawing>
+      </w:r>
+    </w:p>
+    <w:p/>
+    <w:p/>
+    <w:p/>
+    <w:p/>
+    <w:p>
+      <w:r>
+        <w:t xml:space="preserve">Country  0  NMSE : 1.03370872433
+Country  0  </w:t>
+      </w:r>
+      <w:proofErr w:type="spellStart"/>
+      <w:r>
+        <w:t>hitrate</w:t>
+      </w:r>
+      <w:proofErr w:type="spellEnd"/>
+      <w:r>
+        <w:t xml:space="preserve"> : 0.5390625
+</w:t>
+      </w:r>
+    </w:p>
+    <w:p>
+      <w:r>
+        <w:t xml:space="preserve">Country  1  NMSE : 1.02018233649
+Country  1  </w:t>
+      </w:r>
+      <w:proofErr w:type="spellStart"/>
+      <w:r>
+        <w:t>hitrate</w:t>
+      </w:r>
+      <w:proofErr w:type="spellEnd"/>
+      <w:r>
+        <w:t xml:space="preserve"> : 0.5234375
+</w:t>
+      </w:r>
+    </w:p>
+    <w:p>
+      <w:r>
+        <w:t xml:space="preserve">Country  2  NMSE : 1.04491189039
+Country  2  </w:t>
+      </w:r>
+      <w:proofErr w:type="spellStart"/>
+      <w:r>
+        <w:t>hitrate</w:t>
+      </w:r>
+      <w:proofErr w:type="spellEnd"/>
+      <w:r>
+        <w:t xml:space="preserve"> : 0.4140625
+</w:t>
+      </w:r>
+    </w:p>
+    <w:p>
+      <w:r>
+        <w:t xml:space="preserve">Country  3  NMSE : 1.03203824934
+Country  3  </w:t>
+      </w:r>
+      <w:proofErr w:type="spellStart"/>
+      <w:r>
+        <w:t>hitrate</w:t>
+      </w:r>
+      <w:proofErr w:type="spellEnd"/>
+      <w:r>
+        <w:t xml:space="preserve"> : 0.4765625
+</w:t>
+      </w:r>
+    </w:p>
+    <w:p>
+      <w:r>
+        <w:t xml:space="preserve">Country  4  NMSE : 1.06849905677
+Country  4  </w:t>
+      </w:r>
+      <w:proofErr w:type="spellStart"/>
+      <w:r>
+        <w:t>hitrate</w:t>
+      </w:r>
+      <w:proofErr w:type="spellEnd"/>
+      <w:r>
+        <w:t xml:space="preserve"> : 0.4609375
+</w:t>
+      </w:r>
+    </w:p>
+    <w:p>
+      <w:r>
+        <w:t xml:space="preserve">Country  5  NMSE : 1.03007376805
+Country  5  </w:t>
+      </w:r>
+      <w:proofErr w:type="spellStart"/>
+      <w:r>
+        <w:t>hitrate</w:t>
+      </w:r>
+      <w:proofErr w:type="spellEnd"/>
+      <w:r>
+        <w:t xml:space="preserve"> : 0.578125
+</w:t>
+      </w:r>
+    </w:p>
+    <w:p>
+      <w:r>
+        <w:t xml:space="preserve">Country  6  NMSE : 1.04732483599
+Country  6  </w:t>
+      </w:r>
+      <w:proofErr w:type="spellStart"/>
+      <w:r>
+        <w:t>hitrate</w:t>
+      </w:r>
+      <w:proofErr w:type="spellEnd"/>
+      <w:r>
+        <w:t xml:space="preserve"> : 0.515625
+</w:t>
+      </w:r>
+    </w:p>
+    <w:p>
+      <w:r>
+        <w:t xml:space="preserve">Country  7  NMSE : 1.01607887439
+Country  7  </w:t>
+      </w:r>
+      <w:proofErr w:type="spellStart"/>
+      <w:r>
+        <w:t>hitrate</w:t>
+      </w:r>
+      <w:proofErr w:type="spellEnd"/>
+      <w:r>
+        <w:t xml:space="preserve"> : 0.5390625
+</w:t>
+      </w:r>
+    </w:p>
+    <w:p>
+      <w:r>
+        <w:t xml:space="preserve">Country  8  NMSE : 1.05867672693
+Country  8  </w:t>
+      </w:r>
+      <w:proofErr w:type="spellStart"/>
+      <w:r>
+        <w:t>hitrate</w:t>
+      </w:r>
+      <w:proofErr w:type="spellEnd"/>
+      <w:r>
+        <w:t xml:space="preserve"> : 0.453125
+</w:t>
+      </w:r>
+    </w:p>
+    <w:p>
+      <w:r>
+        <w:t xml:space="preserve">Country  9  NMSE : 1.03176046777
+Country  9  </w:t>
+      </w:r>
+      <w:proofErr w:type="spellStart"/>
+      <w:r>
+        <w:t>hitrate</w:t>
+      </w:r>
+      <w:proofErr w:type="spellEnd"/>
+      <w:r>
+        <w:t xml:space="preserve"> : 0.4921875
+</w:t>
+      </w:r>
+    </w:p>
+    <w:p>
+      <w:r>
+        <w:t xml:space="preserve">Country  10  NMSE : 1.0303945476
+Country  10  </w:t>
+      </w:r>
+      <w:proofErr w:type="spellStart"/>
+      <w:r>
+        <w:t>hitrate</w:t>
+      </w:r>
+      <w:proofErr w:type="spellEnd"/>
+      <w:r>
+        <w:t xml:space="preserve"> : 0.4921875
+</w:t>
+      </w:r>
+    </w:p>
+    <w:p>
+      <w:r>
+        <w:t xml:space="preserve">Country  11  NMSE : 1.0033498513
+Country  11  </w:t>
+      </w:r>
+      <w:proofErr w:type="spellStart"/>
+      <w:r>
+        <w:t>hitrate</w:t>
+      </w:r>
+      <w:proofErr w:type="spellEnd"/>
+      <w:r>
+        <w:t xml:space="preserve"> : 0.5078125
+</w:t>
+      </w:r>
+    </w:p>
+    <w:p>
+      <w:r>
+        <w:t xml:space="preserve">Country  12  NMSE : 1.01414693516
+Country  12  </w:t>
+      </w:r>
+      <w:proofErr w:type="spellStart"/>
+      <w:r>
+        <w:t>hitrate</w:t>
+      </w:r>
+      <w:proofErr w:type="spellEnd"/>
+      <w:r>
+        <w:t xml:space="preserve"> : 0.4609375
+</w:t>
+      </w:r>
+    </w:p>
+    <w:p>
+      <w:r>
+        <w:t xml:space="preserve">Country  13  NMSE : 1.0459819449
+Country  13  </w:t>
+      </w:r>
+      <w:proofErr w:type="spellStart"/>
+      <w:r>
+        <w:t>hitrate</w:t>
+      </w:r>
+      <w:proofErr w:type="spellEnd"/>
+      <w:r>
+        <w:t xml:space="preserve"> : 0.4765625
+</w:t>
+      </w:r>
+    </w:p>
+    <w:p>
+      <w:r>
+        <w:t xml:space="preserve">Country  14  NMSE : 1.03705717184
+Country  14  </w:t>
+      </w:r>
+      <w:proofErr w:type="spellStart"/>
+      <w:r>
+        <w:t>hitrate</w:t>
+      </w:r>
+      <w:proofErr w:type="spellEnd"/>
+      <w:r>
+        <w:t xml:space="preserve"> : 0.4921875
+</w:t>
+      </w:r>
+    </w:p>
+    <w:p/>
+    <w:p>
+      <w:proofErr w:type="spellStart"/>
+      <w:r>
+        <w:t>total</w:t>
+      </w:r>
+      <w:proofErr w:type="spellEnd"/>
+      <w:r>
+        <w:t xml:space="preserve"> NMSE : 15.5141853813
+</w:t>
+      </w:r>
+      <w:proofErr w:type="spellStart"/>
+      <w:r>
+        <w:t>total</w:t>
+      </w:r>
+      <w:proofErr w:type="spellEnd"/>
+      <w:r>
+        <w:t xml:space="preserve"> </w:t>
+      </w:r>
+      <w:proofErr w:type="spellStart"/>
+      <w:r>
+        <w:t>hitrate</w:t>
+      </w:r>
+      <w:proofErr w:type="spellEnd"/>
+      <w:r>
+        <w:t xml:space="preserve"> : 0.494791666667
+</w:t>
+      </w:r>
+    </w:p>
+    <w:p/>
+    <w:p/>
+    <w:p/>
+    <w:p/>
+    <w:p/>
+    <w:p/>
+    <w:p/>
+    <w:p/>
+    <w:p>
+      <w:pPr>
+        <w:pStyle w:val="Kop1"/>
+      </w:pPr>
+      <w:r>
+        <w:t xml:space="preserve">determinanten = eerste 99 (15 </w:t>
+      </w:r>
+      <w:proofErr w:type="spellStart"/>
+      <w:r>
+        <w:t>yalsdet</w:t>
+      </w:r>
+      <w:proofErr w:type="spellEnd"/>
+      <w:r>
+        <w:t xml:space="preserve"> + 2*42 </w:t>
+      </w:r>
+      <w:proofErr w:type="spellStart"/>
+      <w:r>
+        <w:t>DSdet</w:t>
+      </w:r>
+      <w:proofErr w:type="spellEnd"/>
+      <w:r>
+        <w:t>)</w:t>
+      </w:r>
+    </w:p>
+    <w:p>
+      <w:r>
+        <w:rPr>
+          <w:noProof/>
+          <w:lang w:val="en-US"/>
+        </w:rPr>
+        <w:drawing>
+          <wp:inline distT="0" distB="0" distL="0" distR="0" wp14:anchorId="34BB3BB9" wp14:editId="01B227A4">
+            <wp:extent cx="5756910" cy="3199518"/>
+            <wp:effectExtent l="0" t="0" r="8890" b="1270"/>
+            <wp:docPr id="16" name="Afbeelding 16"/>
+            <wp:cNvGraphicFramePr>
+              <a:graphicFrameLocks xmlns:a="http://schemas.openxmlformats.org/drawingml/2006/main" noChangeAspect="1"/>
+            </wp:cNvGraphicFramePr>
+            <a:graphic xmlns:a="http://schemas.openxmlformats.org/drawingml/2006/main">
+              <a:graphicData uri="http://schemas.openxmlformats.org/drawingml/2006/picture">
+                <pic:pic xmlns:pic="http://schemas.openxmlformats.org/drawingml/2006/picture">
+                  <pic:nvPicPr>
+                    <pic:cNvPr id="0" name="Picture 16"/>
+                    <pic:cNvPicPr>
+                      <a:picLocks noChangeAspect="1" noChangeArrowheads="1"/>
+                    </pic:cNvPicPr>
+                  </pic:nvPicPr>
+                  <pic:blipFill>
+                    <a:blip r:embed="rId23">
+                      <a:extLst>
+                        <a:ext uri="{28A0092B-C50C-407E-A947-70E740481C1C}">
+                          <a14:useLocalDpi xmlns:a14="http://schemas.microsoft.com/office/drawing/2010/main" val="0"/>
+                        </a:ext>
+                      </a:extLst>
+                    </a:blip>
+                    <a:srcRect/>
+                    <a:stretch>
+                      <a:fillRect/>
+                    </a:stretch>
+                  </pic:blipFill>
+                  <pic:spPr bwMode="auto">
+                    <a:xfrm>
+                      <a:off x="0" y="0"/>
+                      <a:ext cx="5756910" cy="3199518"/>
+                    </a:xfrm>
+                    <a:prstGeom prst="rect">
+                      <a:avLst/>
+                    </a:prstGeom>
+                    <a:noFill/>
+                    <a:ln>
+                      <a:noFill/>
+                    </a:ln>
+                  </pic:spPr>
+                </pic:pic>
+              </a:graphicData>
+            </a:graphic>
+          </wp:inline>
+        </w:drawing>
+      </w:r>
+      <w:r>
+        <w:t xml:space="preserve"> </w:t>
+      </w:r>
+      <w:r>
+        <w:rPr>
+          <w:noProof/>
+          <w:lang w:val="en-US"/>
+        </w:rPr>
+        <w:drawing>
+          <wp:inline distT="0" distB="0" distL="0" distR="0" wp14:anchorId="511DA09A" wp14:editId="5F028105">
+            <wp:extent cx="5756910" cy="3199518"/>
+            <wp:effectExtent l="0" t="0" r="8890" b="1270"/>
+            <wp:docPr id="17" name="Afbeelding 17"/>
+            <wp:cNvGraphicFramePr>
+              <a:graphicFrameLocks xmlns:a="http://schemas.openxmlformats.org/drawingml/2006/main" noChangeAspect="1"/>
+            </wp:cNvGraphicFramePr>
+            <a:graphic xmlns:a="http://schemas.openxmlformats.org/drawingml/2006/main">
+              <a:graphicData uri="http://schemas.openxmlformats.org/drawingml/2006/picture">
+                <pic:pic xmlns:pic="http://schemas.openxmlformats.org/drawingml/2006/picture">
+                  <pic:nvPicPr>
+                    <pic:cNvPr id="0" name="Picture 17"/>
+                    <pic:cNvPicPr>
+                      <a:picLocks noChangeAspect="1" noChangeArrowheads="1"/>
+                    </pic:cNvPicPr>
+                  </pic:nvPicPr>
+                  <pic:blipFill>
+                    <a:blip r:embed="rId24">
+                      <a:extLst>
+                        <a:ext uri="{28A0092B-C50C-407E-A947-70E740481C1C}">
+                          <a14:useLocalDpi xmlns:a14="http://schemas.microsoft.com/office/drawing/2010/main" val="0"/>
+                        </a:ext>
+                      </a:extLst>
+                    </a:blip>
+                    <a:srcRect/>
+                    <a:stretch>
+                      <a:fillRect/>
+                    </a:stretch>
+                  </pic:blipFill>
+                  <pic:spPr bwMode="auto">
+                    <a:xfrm>
+                      <a:off x="0" y="0"/>
+                      <a:ext cx="5756910" cy="3199518"/>
+                    </a:xfrm>
+                    <a:prstGeom prst="rect">
+                      <a:avLst/>
+                    </a:prstGeom>
+                    <a:noFill/>
+                    <a:ln>
+                      <a:noFill/>
+                    </a:ln>
+                  </pic:spPr>
+                </pic:pic>
+              </a:graphicData>
+            </a:graphic>
+          </wp:inline>
+        </w:drawing>
+      </w:r>
+      <w:r>
+        <w:t xml:space="preserve"> </w:t>
+      </w:r>
+      <w:r>
+        <w:rPr>
+          <w:noProof/>
+          <w:lang w:val="en-US"/>
+        </w:rPr>
+        <w:drawing>
+          <wp:inline distT="0" distB="0" distL="0" distR="0" wp14:anchorId="47A7AD95" wp14:editId="3895DE43">
+            <wp:extent cx="5756910" cy="3199518"/>
+            <wp:effectExtent l="0" t="0" r="8890" b="1270"/>
+            <wp:docPr id="18" name="Afbeelding 18"/>
+            <wp:cNvGraphicFramePr>
+              <a:graphicFrameLocks xmlns:a="http://schemas.openxmlformats.org/drawingml/2006/main" noChangeAspect="1"/>
+            </wp:cNvGraphicFramePr>
+            <a:graphic xmlns:a="http://schemas.openxmlformats.org/drawingml/2006/main">
+              <a:graphicData uri="http://schemas.openxmlformats.org/drawingml/2006/picture">
+                <pic:pic xmlns:pic="http://schemas.openxmlformats.org/drawingml/2006/picture">
+                  <pic:nvPicPr>
+                    <pic:cNvPr id="0" name="Picture 18"/>
+                    <pic:cNvPicPr>
+                      <a:picLocks noChangeAspect="1" noChangeArrowheads="1"/>
+                    </pic:cNvPicPr>
+                  </pic:nvPicPr>
+                  <pic:blipFill>
+                    <a:blip r:embed="rId25">
+                      <a:extLst>
+                        <a:ext uri="{28A0092B-C50C-407E-A947-70E740481C1C}">
+                          <a14:useLocalDpi xmlns:a14="http://schemas.microsoft.com/office/drawing/2010/main" val="0"/>
+                        </a:ext>
+                      </a:extLst>
+                    </a:blip>
+                    <a:srcRect/>
+                    <a:stretch>
+                      <a:fillRect/>
+                    </a:stretch>
+                  </pic:blipFill>
+                  <pic:spPr bwMode="auto">
+                    <a:xfrm>
+                      <a:off x="0" y="0"/>
+                      <a:ext cx="5756910" cy="3199518"/>
+                    </a:xfrm>
+                    <a:prstGeom prst="rect">
+                      <a:avLst/>
+                    </a:prstGeom>
+                    <a:noFill/>
+                    <a:ln>
+                      <a:noFill/>
+                    </a:ln>
+                  </pic:spPr>
+                </pic:pic>
+              </a:graphicData>
+            </a:graphic>
+          </wp:inline>
+        </w:drawing>
+      </w:r>
+    </w:p>
+    <w:p/>
+    <w:p>
+      <w:r>
+        <w:rPr>
+          <w:noProof/>
+          <w:lang w:val="en-US"/>
+        </w:rPr>
+        <w:drawing>
+          <wp:inline distT="0" distB="0" distL="0" distR="0" wp14:anchorId="71E32F4D" wp14:editId="6D658BE2">
+            <wp:extent cx="5756910" cy="3199518"/>
+            <wp:effectExtent l="0" t="0" r="8890" b="1270"/>
+            <wp:docPr id="15" name="Afbeelding 15"/>
+            <wp:cNvGraphicFramePr>
+              <a:graphicFrameLocks xmlns:a="http://schemas.openxmlformats.org/drawingml/2006/main" noChangeAspect="1"/>
+            </wp:cNvGraphicFramePr>
+            <a:graphic xmlns:a="http://schemas.openxmlformats.org/drawingml/2006/main">
+              <a:graphicData uri="http://schemas.openxmlformats.org/drawingml/2006/picture">
+                <pic:pic xmlns:pic="http://schemas.openxmlformats.org/drawingml/2006/picture">
+                  <pic:nvPicPr>
+                    <pic:cNvPr id="0" name="Picture 15"/>
+                    <pic:cNvPicPr>
+                      <a:picLocks noChangeAspect="1" noChangeArrowheads="1"/>
+                    </pic:cNvPicPr>
+                  </pic:nvPicPr>
+                  <pic:blipFill>
+                    <a:blip r:embed="rId26">
+                      <a:extLst>
+                        <a:ext uri="{28A0092B-C50C-407E-A947-70E740481C1C}">
+                          <a14:useLocalDpi xmlns:a14="http://schemas.microsoft.com/office/drawing/2010/main" val="0"/>
+                        </a:ext>
+                      </a:extLst>
+                    </a:blip>
+                    <a:srcRect/>
+                    <a:stretch>
+                      <a:fillRect/>
+                    </a:stretch>
+                  </pic:blipFill>
+                  <pic:spPr bwMode="auto">
+                    <a:xfrm>
+                      <a:off x="0" y="0"/>
+                      <a:ext cx="5756910" cy="3199518"/>
+                    </a:xfrm>
+                    <a:prstGeom prst="rect">
+                      <a:avLst/>
+                    </a:prstGeom>
+                    <a:noFill/>
+                    <a:ln>
+                      <a:noFill/>
+                    </a:ln>
+                  </pic:spPr>
+                </pic:pic>
+              </a:graphicData>
+            </a:graphic>
+          </wp:inline>
+        </w:drawing>
+      </w:r>
+    </w:p>
+    <w:p/>
+    <w:p/>
+    <w:p/>
+    <w:p/>
+    <w:p>
+      <w:r>
+        <w:t xml:space="preserve">Country  0  NMSE : 1.00296774748
+Country  0  </w:t>
+      </w:r>
+      <w:proofErr w:type="spellStart"/>
+      <w:r>
+        <w:t>hitrate</w:t>
+      </w:r>
+      <w:proofErr w:type="spellEnd"/>
+      <w:r>
+        <w:t xml:space="preserve"> : 0.5546875
+</w:t>
+      </w:r>
+    </w:p>
+    <w:p>
+      <w:r>
+        <w:t xml:space="preserve">Country  1  NMSE : 1.01818381827
+Country  1  </w:t>
+      </w:r>
+      <w:proofErr w:type="spellStart"/>
+      <w:r>
+        <w:t>hitrate</w:t>
+      </w:r>
+      <w:proofErr w:type="spellEnd"/>
+      <w:r>
+        <w:t xml:space="preserve"> : 0.46875
+</w:t>
+      </w:r>
+    </w:p>
+    <w:p>
+      <w:r>
+        <w:t xml:space="preserve">Country  2  NMSE : 1.09105919226
+Country  2  </w:t>
+      </w:r>
+      <w:proofErr w:type="spellStart"/>
+      <w:r>
+        <w:t>hitrate</w:t>
+      </w:r>
+      <w:proofErr w:type="spellEnd"/>
+      <w:r>
+        <w:t xml:space="preserve"> : 0.5
+</w:t>
+      </w:r>
+    </w:p>
+    <w:p>
+      <w:r>
+        <w:t xml:space="preserve">Country  3  NMSE : 1.04112022835
+Country  3  </w:t>
+      </w:r>
+      <w:proofErr w:type="spellStart"/>
+      <w:r>
+        <w:t>hitrate</w:t>
+      </w:r>
+      <w:proofErr w:type="spellEnd"/>
+      <w:r>
+        <w:t xml:space="preserve"> : 0.4921875
+</w:t>
+      </w:r>
+    </w:p>
+    <w:p>
+      <w:r>
+        <w:t xml:space="preserve">Country  4  NMSE : 1.088637815
+Country  4  </w:t>
+      </w:r>
+      <w:proofErr w:type="spellStart"/>
+      <w:r>
+        <w:t>hitrate</w:t>
+      </w:r>
+      <w:proofErr w:type="spellEnd"/>
+      <w:r>
+        <w:t xml:space="preserve"> : 0.4765625
+</w:t>
+      </w:r>
+    </w:p>
+    <w:p>
+      <w:r>
+        <w:t xml:space="preserve">Country  5  NMSE : 1.00623565422
+Country  5  </w:t>
+      </w:r>
+      <w:proofErr w:type="spellStart"/>
+      <w:r>
+        <w:t>hitrate</w:t>
+      </w:r>
+      <w:proofErr w:type="spellEnd"/>
+      <w:r>
+        <w:t xml:space="preserve"> : 0.5859375
+</w:t>
+      </w:r>
+    </w:p>
+    <w:p>
+      <w:r>
+        <w:t xml:space="preserve">Country  6  NMSE : 1.15044664116
+Country  6  </w:t>
+      </w:r>
+      <w:proofErr w:type="spellStart"/>
+      <w:r>
+        <w:t>hitrate</w:t>
+      </w:r>
+      <w:proofErr w:type="spellEnd"/>
+      <w:r>
+        <w:t xml:space="preserve"> : 0.5390625
+</w:t>
+      </w:r>
+    </w:p>
+    <w:p>
+      <w:r>
+        <w:t xml:space="preserve">Country  7  NMSE : 1.16164491607
+Country  7  </w:t>
+      </w:r>
+      <w:proofErr w:type="spellStart"/>
+      <w:r>
+        <w:t>hitrate</w:t>
+      </w:r>
+      <w:proofErr w:type="spellEnd"/>
+      <w:r>
+        <w:t xml:space="preserve"> : 0.5234375
+</w:t>
+      </w:r>
+    </w:p>
+    <w:p>
+      <w:r>
+        <w:t xml:space="preserve">Country  8  NMSE : 1.04833524557
+Country  8  </w:t>
+      </w:r>
+      <w:proofErr w:type="spellStart"/>
+      <w:r>
+        <w:t>hitrate</w:t>
+      </w:r>
+      <w:proofErr w:type="spellEnd"/>
+      <w:r>
+        <w:t xml:space="preserve"> : 0.5234375
+</w:t>
+      </w:r>
+    </w:p>
+    <w:p>
+      <w:r>
+        <w:t xml:space="preserve">Country  9  NMSE : 1.00556532251
+Country  9  </w:t>
+      </w:r>
+      <w:proofErr w:type="spellStart"/>
+      <w:r>
+        <w:t>hitrate</w:t>
+      </w:r>
+      <w:proofErr w:type="spellEnd"/>
+      <w:r>
+        <w:t xml:space="preserve"> : 0.53125
+</w:t>
+      </w:r>
+    </w:p>
+    <w:p>
+      <w:r>
+        <w:t xml:space="preserve">Country  10  NMSE : 1.21481967357
+Country  10  </w:t>
+      </w:r>
+      <w:proofErr w:type="spellStart"/>
+      <w:r>
+        <w:t>hitrate</w:t>
+      </w:r>
+      <w:proofErr w:type="spellEnd"/>
+      <w:r>
+        <w:t xml:space="preserve"> : 0.4609375
+</w:t>
+      </w:r>
+    </w:p>
+    <w:p>
+      <w:r>
+        <w:t xml:space="preserve">Country  11  NMSE : 1.03133440456
+Country  11  </w:t>
+      </w:r>
+      <w:proofErr w:type="spellStart"/>
+      <w:r>
+        <w:t>hitrate</w:t>
+      </w:r>
+      <w:proofErr w:type="spellEnd"/>
+      <w:r>
+        <w:t xml:space="preserve"> : 0.5859375
+</w:t>
+      </w:r>
+    </w:p>
+    <w:p>
+      <w:r>
+        <w:t xml:space="preserve">Country  12  NMSE : 1.04671748955
+Country  12  </w:t>
+      </w:r>
+      <w:proofErr w:type="spellStart"/>
+      <w:r>
+        <w:t>hitrate</w:t>
+      </w:r>
+      <w:proofErr w:type="spellEnd"/>
+      <w:r>
+        <w:t xml:space="preserve"> : 0.484375
+</w:t>
+      </w:r>
+    </w:p>
+    <w:p>
+      <w:r>
+        <w:t xml:space="preserve">Country  13  NMSE : 1.07597265009
+Country  13  </w:t>
+      </w:r>
+      <w:proofErr w:type="spellStart"/>
+      <w:r>
+        <w:t>hitrate</w:t>
+      </w:r>
+      <w:proofErr w:type="spellEnd"/>
+      <w:r>
+        <w:t xml:space="preserve"> : 0.5
+</w:t>
+      </w:r>
+    </w:p>
+    <w:p>
+      <w:r>
+        <w:t xml:space="preserve">Country  14  NMSE : 1.01458155381
+Country  14  </w:t>
+      </w:r>
+      <w:proofErr w:type="spellStart"/>
+      <w:r>
+        <w:t>hitrate</w:t>
+      </w:r>
+      <w:proofErr w:type="spellEnd"/>
+      <w:r>
+        <w:t xml:space="preserve"> : 0.5703125
+</w:t>
+      </w:r>
+    </w:p>
+    <w:p/>
+    <w:p>
+      <w:proofErr w:type="spellStart"/>
+      <w:r>
+        <w:t>total</w:t>
+      </w:r>
+      <w:proofErr w:type="spellEnd"/>
+      <w:r>
+        <w:t xml:space="preserve"> NMSE : 15.9976223525
+</w:t>
+      </w:r>
+      <w:proofErr w:type="spellStart"/>
+      <w:r>
+        <w:t>total</w:t>
+      </w:r>
+      <w:proofErr w:type="spellEnd"/>
+      <w:r>
+        <w:t xml:space="preserve"> </w:t>
+      </w:r>
+      <w:proofErr w:type="spellStart"/>
+      <w:r>
+        <w:t>hitrate</w:t>
+      </w:r>
+      <w:proofErr w:type="spellEnd"/>
+      <w:r>
+        <w:t xml:space="preserve"> : 0.519791666667
+</w:t>
+      </w:r>
+    </w:p>
+    <w:p/>
+    <w:p>
+      <w:pPr>
+        <w:pStyle w:val="Kop1"/>
+      </w:pPr>
+      <w:r>
+        <w:t>determinanten = alle 1505</w:t>
+      </w:r>
+    </w:p>
+    <w:p>
+      <w:r>
+        <w:rPr>
+          <w:noProof/>
+          <w:lang w:val="en-US"/>
+        </w:rPr>
+        <w:drawing>
+          <wp:inline distT="0" distB="0" distL="0" distR="0" wp14:anchorId="114C62CE" wp14:editId="1DACA4B7">
+            <wp:extent cx="5756910" cy="3222258"/>
+            <wp:effectExtent l="0" t="0" r="8890" b="3810"/>
+            <wp:docPr id="20" name="Afbeelding 20"/>
+            <wp:cNvGraphicFramePr>
+              <a:graphicFrameLocks xmlns:a="http://schemas.openxmlformats.org/drawingml/2006/main" noChangeAspect="1"/>
+            </wp:cNvGraphicFramePr>
+            <a:graphic xmlns:a="http://schemas.openxmlformats.org/drawingml/2006/main">
+              <a:graphicData uri="http://schemas.openxmlformats.org/drawingml/2006/picture">
+                <pic:pic xmlns:pic="http://schemas.openxmlformats.org/drawingml/2006/picture">
+                  <pic:nvPicPr>
+                    <pic:cNvPr id="0" name="Picture 20"/>
+                    <pic:cNvPicPr>
+                      <a:picLocks noChangeAspect="1" noChangeArrowheads="1"/>
+                    </pic:cNvPicPr>
+                  </pic:nvPicPr>
+                  <pic:blipFill>
+                    <a:blip r:embed="rId27">
+                      <a:extLst>
+                        <a:ext uri="{28A0092B-C50C-407E-A947-70E740481C1C}">
+                          <a14:useLocalDpi xmlns:a14="http://schemas.microsoft.com/office/drawing/2010/main" val="0"/>
+                        </a:ext>
+                      </a:extLst>
+                    </a:blip>
+                    <a:srcRect/>
+                    <a:stretch>
+                      <a:fillRect/>
+                    </a:stretch>
+                  </pic:blipFill>
+                  <pic:spPr bwMode="auto">
+                    <a:xfrm>
+                      <a:off x="0" y="0"/>
+                      <a:ext cx="5756910" cy="3222258"/>
+                    </a:xfrm>
+                    <a:prstGeom prst="rect">
+                      <a:avLst/>
+                    </a:prstGeom>
+                    <a:noFill/>
+                    <a:ln>
+                      <a:noFill/>
+                    </a:ln>
+                  </pic:spPr>
+                </pic:pic>
+              </a:graphicData>
+            </a:graphic>
+          </wp:inline>
+        </w:drawing>
+      </w:r>
+      <w:r>
+        <w:t xml:space="preserve"> </w:t>
+      </w:r>
+      <w:r>
+        <w:rPr>
+          <w:noProof/>
+          <w:lang w:val="en-US"/>
+        </w:rPr>
+        <w:drawing>
+          <wp:inline distT="0" distB="0" distL="0" distR="0" wp14:anchorId="07FB1A06" wp14:editId="29C57218">
+            <wp:extent cx="5756910" cy="3222258"/>
+            <wp:effectExtent l="0" t="0" r="8890" b="3810"/>
+            <wp:docPr id="21" name="Afbeelding 21"/>
+            <wp:cNvGraphicFramePr>
+              <a:graphicFrameLocks xmlns:a="http://schemas.openxmlformats.org/drawingml/2006/main" noChangeAspect="1"/>
+            </wp:cNvGraphicFramePr>
+            <a:graphic xmlns:a="http://schemas.openxmlformats.org/drawingml/2006/main">
+              <a:graphicData uri="http://schemas.openxmlformats.org/drawingml/2006/picture">
+                <pic:pic xmlns:pic="http://schemas.openxmlformats.org/drawingml/2006/picture">
+                  <pic:nvPicPr>
+                    <pic:cNvPr id="0" name="Picture 21"/>
+                    <pic:cNvPicPr>
+                      <a:picLocks noChangeAspect="1" noChangeArrowheads="1"/>
+                    </pic:cNvPicPr>
+                  </pic:nvPicPr>
+                  <pic:blipFill>
+                    <a:blip r:embed="rId28">
+                      <a:extLst>
+                        <a:ext uri="{28A0092B-C50C-407E-A947-70E740481C1C}">
+                          <a14:useLocalDpi xmlns:a14="http://schemas.microsoft.com/office/drawing/2010/main" val="0"/>
+                        </a:ext>
+                      </a:extLst>
+                    </a:blip>
+                    <a:srcRect/>
+                    <a:stretch>
+                      <a:fillRect/>
+                    </a:stretch>
+                  </pic:blipFill>
+                  <pic:spPr bwMode="auto">
+                    <a:xfrm>
+                      <a:off x="0" y="0"/>
+                      <a:ext cx="5756910" cy="3222258"/>
+                    </a:xfrm>
+                    <a:prstGeom prst="rect">
+                      <a:avLst/>
+                    </a:prstGeom>
+                    <a:noFill/>
+                    <a:ln>
+                      <a:noFill/>
+                    </a:ln>
+                  </pic:spPr>
+                </pic:pic>
+              </a:graphicData>
+            </a:graphic>
+          </wp:inline>
+        </w:drawing>
+      </w:r>
+      <w:r>
+        <w:t xml:space="preserve"> </w:t>
+      </w:r>
+      <w:r>
+        <w:rPr>
+          <w:noProof/>
+          <w:lang w:val="en-US"/>
+        </w:rPr>
+        <w:drawing>
+          <wp:inline distT="0" distB="0" distL="0" distR="0" wp14:anchorId="4C5755DC" wp14:editId="5DF172D9">
+            <wp:extent cx="5756910" cy="3222258"/>
+            <wp:effectExtent l="0" t="0" r="8890" b="3810"/>
+            <wp:docPr id="22" name="Afbeelding 22"/>
+            <wp:cNvGraphicFramePr>
+              <a:graphicFrameLocks xmlns:a="http://schemas.openxmlformats.org/drawingml/2006/main" noChangeAspect="1"/>
+            </wp:cNvGraphicFramePr>
+            <a:graphic xmlns:a="http://schemas.openxmlformats.org/drawingml/2006/main">
+              <a:graphicData uri="http://schemas.openxmlformats.org/drawingml/2006/picture">
+                <pic:pic xmlns:pic="http://schemas.openxmlformats.org/drawingml/2006/picture">
+                  <pic:nvPicPr>
+                    <pic:cNvPr id="0" name="Picture 22"/>
+                    <pic:cNvPicPr>
+                      <a:picLocks noChangeAspect="1" noChangeArrowheads="1"/>
+                    </pic:cNvPicPr>
+                  </pic:nvPicPr>
+                  <pic:blipFill>
+                    <a:blip r:embed="rId29">
+                      <a:extLst>
+                        <a:ext uri="{28A0092B-C50C-407E-A947-70E740481C1C}">
+                          <a14:useLocalDpi xmlns:a14="http://schemas.microsoft.com/office/drawing/2010/main" val="0"/>
+                        </a:ext>
+                      </a:extLst>
+                    </a:blip>
+                    <a:srcRect/>
+                    <a:stretch>
+                      <a:fillRect/>
+                    </a:stretch>
+                  </pic:blipFill>
+                  <pic:spPr bwMode="auto">
+                    <a:xfrm>
+                      <a:off x="0" y="0"/>
+                      <a:ext cx="5756910" cy="3222258"/>
+                    </a:xfrm>
+                    <a:prstGeom prst="rect">
+                      <a:avLst/>
+                    </a:prstGeom>
+                    <a:noFill/>
+                    <a:ln>
+                      <a:noFill/>
+                    </a:ln>
+                  </pic:spPr>
+                </pic:pic>
+              </a:graphicData>
+            </a:graphic>
+          </wp:inline>
+        </w:drawing>
+      </w:r>
+    </w:p>
+    <w:p/>
+    <w:p>
+      <w:r>
+        <w:rPr>
+          <w:noProof/>
+          <w:lang w:val="en-US"/>
+        </w:rPr>
+        <w:drawing>
+          <wp:inline distT="0" distB="0" distL="0" distR="0" wp14:anchorId="4566193C" wp14:editId="29D256FA">
+            <wp:extent cx="5756910" cy="3222258"/>
+            <wp:effectExtent l="0" t="0" r="8890" b="3810"/>
+            <wp:docPr id="19" name="Afbeelding 19"/>
+            <wp:cNvGraphicFramePr>
+              <a:graphicFrameLocks xmlns:a="http://schemas.openxmlformats.org/drawingml/2006/main" noChangeAspect="1"/>
+            </wp:cNvGraphicFramePr>
+            <a:graphic xmlns:a="http://schemas.openxmlformats.org/drawingml/2006/main">
+              <a:graphicData uri="http://schemas.openxmlformats.org/drawingml/2006/picture">
+                <pic:pic xmlns:pic="http://schemas.openxmlformats.org/drawingml/2006/picture">
+                  <pic:nvPicPr>
+                    <pic:cNvPr id="0" name="Picture 19"/>
+                    <pic:cNvPicPr>
+                      <a:picLocks noChangeAspect="1" noChangeArrowheads="1"/>
+                    </pic:cNvPicPr>
+                  </pic:nvPicPr>
+                  <pic:blipFill>
+                    <a:blip r:embed="rId30">
+                      <a:extLst>
+                        <a:ext uri="{28A0092B-C50C-407E-A947-70E740481C1C}">
+                          <a14:useLocalDpi xmlns:a14="http://schemas.microsoft.com/office/drawing/2010/main" val="0"/>
+                        </a:ext>
+                      </a:extLst>
+                    </a:blip>
+                    <a:srcRect/>
+                    <a:stretch>
+                      <a:fillRect/>
+                    </a:stretch>
+                  </pic:blipFill>
+                  <pic:spPr bwMode="auto">
+                    <a:xfrm>
+                      <a:off x="0" y="0"/>
+                      <a:ext cx="5756910" cy="3222258"/>
+                    </a:xfrm>
+                    <a:prstGeom prst="rect">
+                      <a:avLst/>
+                    </a:prstGeom>
+                    <a:noFill/>
+                    <a:ln>
+                      <a:noFill/>
+                    </a:ln>
+                  </pic:spPr>
+                </pic:pic>
+              </a:graphicData>
+            </a:graphic>
+          </wp:inline>
+        </w:drawing>
+      </w:r>
+    </w:p>
+    <w:p/>
+    <w:p>
+      <w:r>
+        <w:t xml:space="preserve">Country  0  NMSE : 14.490422604
+Country  0  </w:t>
+      </w:r>
+      <w:proofErr w:type="spellStart"/>
+      <w:r>
+        <w:t>hitrate</w:t>
+      </w:r>
+      <w:proofErr w:type="spellEnd"/>
+      <w:r>
+        <w:t xml:space="preserve"> : 0.546875
+</w:t>
+      </w:r>
+    </w:p>
+    <w:p>
+      <w:r>
+        <w:t xml:space="preserve">Country  1  NMSE : 11.5406228737
+Country  1  </w:t>
+      </w:r>
+      <w:proofErr w:type="spellStart"/>
+      <w:r>
+        <w:t>hitrate</w:t>
+      </w:r>
+      <w:proofErr w:type="spellEnd"/>
+      <w:r>
+        <w:t xml:space="preserve"> : 0.46875
+</w:t>
+      </w:r>
+    </w:p>
+    <w:p>
+      <w:r>
+        <w:t xml:space="preserve">Country  2  NMSE : 5.24429086944
+Country  2  </w:t>
+      </w:r>
+      <w:proofErr w:type="spellStart"/>
+      <w:r>
+        <w:t>hitrate</w:t>
+      </w:r>
+      <w:proofErr w:type="spellEnd"/>
+      <w:r>
+        <w:t xml:space="preserve"> : 0.5078125
+</w:t>
+      </w:r>
+    </w:p>
+    <w:p>
+      <w:r>
+        <w:t xml:space="preserve">Country  3  NMSE : 15.2224064019
+Country  3  </w:t>
+      </w:r>
+      <w:proofErr w:type="spellStart"/>
+      <w:r>
+        <w:t>hitrate</w:t>
+      </w:r>
+      <w:proofErr w:type="spellEnd"/>
+      <w:r>
+        <w:t xml:space="preserve"> : 0.546875
+</w:t>
+      </w:r>
+    </w:p>
+    <w:p>
+      <w:r>
+        <w:t xml:space="preserve">Country  4  NMSE : 15.4830994554
+Country  4  </w:t>
+      </w:r>
+      <w:proofErr w:type="spellStart"/>
+      <w:r>
+        <w:t>hitrate</w:t>
+      </w:r>
+      <w:proofErr w:type="spellEnd"/>
+      <w:r>
+        <w:t xml:space="preserve"> : 0.4765625
+</w:t>
+      </w:r>
+    </w:p>
+    <w:p>
+      <w:r>
+        <w:t xml:space="preserve">Country  5  NMSE : 13.0074466874
+Country  5  </w:t>
+      </w:r>
+      <w:proofErr w:type="spellStart"/>
+      <w:r>
+        <w:t>hitrate</w:t>
+      </w:r>
+      <w:proofErr w:type="spellEnd"/>
+      <w:r>
+        <w:t xml:space="preserve"> : 0.46875
+</w:t>
+      </w:r>
+    </w:p>
+    <w:p>
+      <w:r>
+        <w:t xml:space="preserve">Country  6  NMSE : 12.9407980039
+Country  6  </w:t>
+      </w:r>
+      <w:proofErr w:type="spellStart"/>
+      <w:r>
+        <w:t>hitrate</w:t>
+      </w:r>
+      <w:proofErr w:type="spellEnd"/>
+      <w:r>
+        <w:t xml:space="preserve"> : 0.5546875
+</w:t>
+      </w:r>
+    </w:p>
+    <w:p>
+      <w:r>
+        <w:t xml:space="preserve">Country  7  NMSE : 8.00305664638
+Country  7  </w:t>
+      </w:r>
+      <w:proofErr w:type="spellStart"/>
+      <w:r>
+        <w:t>hitrate</w:t>
+      </w:r>
+      <w:proofErr w:type="spellEnd"/>
+      <w:r>
+        <w:t xml:space="preserve"> : 0.546875
+</w:t>
+      </w:r>
+    </w:p>
+    <w:p>
+      <w:r>
+        <w:t>C</w:t>
+      </w:r>
+      <w:r>
+        <w:t xml:space="preserve">ountry  8  NMSE : 15.0578518984
+Country  8  </w:t>
+      </w:r>
+      <w:proofErr w:type="spellStart"/>
+      <w:r>
+        <w:t>hitrate</w:t>
+      </w:r>
+      <w:proofErr w:type="spellEnd"/>
+      <w:r>
+        <w:t xml:space="preserve"> : 0.546875
+</w:t>
+      </w:r>
+    </w:p>
+    <w:p>
+      <w:r>
+        <w:t xml:space="preserve">Country  9  NMSE : 10.6277272821
+Country  9  </w:t>
+      </w:r>
+      <w:proofErr w:type="spellStart"/>
+      <w:r>
+        <w:t>hitrate</w:t>
+      </w:r>
+      <w:proofErr w:type="spellEnd"/>
+      <w:r>
+        <w:t xml:space="preserve"> : 0.5390625
+</w:t>
+      </w:r>
+    </w:p>
+    <w:p>
+      <w:r>
+        <w:t xml:space="preserve">Country  10  NMSE : 10.360106983
+Country  10  </w:t>
+      </w:r>
+      <w:proofErr w:type="spellStart"/>
+      <w:r>
+        <w:t>hitrate</w:t>
+      </w:r>
+      <w:proofErr w:type="spellEnd"/>
+      <w:r>
+        <w:t xml:space="preserve"> : 0.4765625
+</w:t>
+      </w:r>
+    </w:p>
+    <w:p>
+      <w:r>
+        <w:t xml:space="preserve">Country  11  NMSE : 15.6897243975
+Country  11  </w:t>
+      </w:r>
+      <w:proofErr w:type="spellStart"/>
+      <w:r>
+        <w:t>hitrate</w:t>
+      </w:r>
+      <w:proofErr w:type="spellEnd"/>
+      <w:r>
+        <w:t xml:space="preserve"> : 0.453125
+</w:t>
+      </w:r>
+    </w:p>
+    <w:p>
+      <w:r>
+        <w:t xml:space="preserve">Country  12  NMSE : 6.56122583131
+Country  12  </w:t>
+      </w:r>
+      <w:proofErr w:type="spellStart"/>
+      <w:r>
+        <w:t>hitrate</w:t>
+      </w:r>
+      <w:proofErr w:type="spellEnd"/>
+      <w:r>
+        <w:t xml:space="preserve"> : 0.5
+</w:t>
+      </w:r>
+    </w:p>
+    <w:p>
+      <w:r>
+        <w:t xml:space="preserve">Country  13  NMSE : 13.7775132712
+Country  13  </w:t>
+      </w:r>
+      <w:proofErr w:type="spellStart"/>
+      <w:r>
+        <w:t>hitrate</w:t>
+      </w:r>
+      <w:proofErr w:type="spellEnd"/>
+      <w:r>
+        <w:t xml:space="preserve"> : 0.4921875
+</w:t>
+      </w:r>
+    </w:p>
+    <w:p>
+      <w:r>
+        <w:t xml:space="preserve">Country  14  NMSE : 11.1865369995
+Country  14  </w:t>
+      </w:r>
+      <w:proofErr w:type="spellStart"/>
+      <w:r>
+        <w:t>hitrate</w:t>
+      </w:r>
+      <w:proofErr w:type="spellEnd"/>
+      <w:r>
+        <w:t xml:space="preserve"> : 0.5546875
+</w:t>
+      </w:r>
+    </w:p>
+    <w:p/>
+    <w:p>
+      <w:proofErr w:type="spellStart"/>
+      <w:r>
+        <w:t>total</w:t>
+      </w:r>
+      <w:proofErr w:type="spellEnd"/>
+      <w:r>
+        <w:t xml:space="preserve"> NMSE : 179.192830205
+</w:t>
+      </w:r>
+      <w:proofErr w:type="spellStart"/>
+      <w:r>
+        <w:t>total</w:t>
+      </w:r>
+      <w:proofErr w:type="spellEnd"/>
+      <w:r>
+        <w:t xml:space="preserve"> </w:t>
+      </w:r>
+      <w:proofErr w:type="spellStart"/>
+      <w:r>
+        <w:t>hitrate</w:t>
+      </w:r>
+      <w:proofErr w:type="spellEnd"/>
+      <w:r>
+        <w:t xml:space="preserve"> : 0.511979166667
+</w:t>
+      </w:r>
+    </w:p>
+    <w:p/>
+    <w:p/>
+    <w:p/>
+    <w:p/>
+    <w:p/>
+    <w:p/>
+    <w:p/>
+    <w:p/>
+    <w:p/>
+    <w:p/>
+    <w:p/>
+    <w:p/>
+    <w:p/>
+    <w:p>
+      <w:pPr>
+        <w:pStyle w:val="Kop1"/>
+        <w:rPr>
+          <w:color w:val="FF0000"/>
+        </w:rPr>
+      </w:pPr>
+      <w:proofErr w:type="spellStart"/>
+      <w:r>
+        <w:rPr>
+          <w:color w:val="FF0000"/>
+        </w:rPr>
+        <w:t>Ridge</w:t>
+      </w:r>
+      <w:proofErr w:type="spellEnd"/>
+      <w:r>
+        <w:rPr>
+          <w:color w:val="FF0000"/>
+        </w:rPr>
+        <w:t xml:space="preserve"> </w:t>
+      </w:r>
+      <w:proofErr w:type="spellStart"/>
+      <w:r>
+        <w:rPr>
+          <w:color w:val="FF0000"/>
+        </w:rPr>
+        <w:t>Regression</w:t>
+      </w:r>
+      <w:proofErr w:type="spellEnd"/>
+    </w:p>
+    <w:p/>
+    <w:p>
+      <w:pPr>
+        <w:pStyle w:val="Kop1"/>
+      </w:pPr>
+      <w:r>
+        <w:t xml:space="preserve">Determinanten = 15 </w:t>
+      </w:r>
+      <w:proofErr w:type="spellStart"/>
+      <w:r>
+        <w:t>yalsdet</w:t>
+      </w:r>
+      <w:proofErr w:type="spellEnd"/>
+    </w:p>
+    <w:p>
+      <w:r>
+        <w:rPr>
+          <w:noProof/>
+          <w:lang w:val="en-US"/>
+        </w:rPr>
+        <w:drawing>
+          <wp:inline distT="0" distB="0" distL="0" distR="0" wp14:anchorId="034EF5CE" wp14:editId="56D04B33">
+            <wp:extent cx="5756910" cy="3199518"/>
+            <wp:effectExtent l="0" t="0" r="8890" b="1270"/>
+            <wp:docPr id="26" name="Afbeelding 26"/>
+            <wp:cNvGraphicFramePr>
+              <a:graphicFrameLocks xmlns:a="http://schemas.openxmlformats.org/drawingml/2006/main" noChangeAspect="1"/>
+            </wp:cNvGraphicFramePr>
+            <a:graphic xmlns:a="http://schemas.openxmlformats.org/drawingml/2006/main">
+              <a:graphicData uri="http://schemas.openxmlformats.org/drawingml/2006/picture">
+                <pic:pic xmlns:pic="http://schemas.openxmlformats.org/drawingml/2006/picture">
+                  <pic:nvPicPr>
+                    <pic:cNvPr id="0" name="Picture 26"/>
+                    <pic:cNvPicPr>
+                      <a:picLocks noChangeAspect="1" noChangeArrowheads="1"/>
+                    </pic:cNvPicPr>
+                  </pic:nvPicPr>
+                  <pic:blipFill>
+                    <a:blip r:embed="rId31">
+                      <a:extLst>
+                        <a:ext uri="{28A0092B-C50C-407E-A947-70E740481C1C}">
+                          <a14:useLocalDpi xmlns:a14="http://schemas.microsoft.com/office/drawing/2010/main" val="0"/>
+                        </a:ext>
+                      </a:extLst>
+                    </a:blip>
+                    <a:srcRect/>
+                    <a:stretch>
+                      <a:fillRect/>
+                    </a:stretch>
+                  </pic:blipFill>
+                  <pic:spPr bwMode="auto">
+                    <a:xfrm>
+                      <a:off x="0" y="0"/>
+                      <a:ext cx="5756910" cy="3199518"/>
+                    </a:xfrm>
+                    <a:prstGeom prst="rect">
+                      <a:avLst/>
+                    </a:prstGeom>
+                    <a:noFill/>
+                    <a:ln>
+                      <a:noFill/>
+                    </a:ln>
+                  </pic:spPr>
+                </pic:pic>
+              </a:graphicData>
+            </a:graphic>
+          </wp:inline>
+        </w:drawing>
+      </w:r>
+    </w:p>
+    <w:p>
+      <w:r>
+        <w:rPr>
+          <w:noProof/>
+          <w:lang w:val="en-US"/>
+        </w:rPr>
+        <w:drawing>
+          <wp:inline distT="0" distB="0" distL="0" distR="0" wp14:anchorId="55598BB5" wp14:editId="1B9E99C8">
+            <wp:extent cx="5756910" cy="3199518"/>
+            <wp:effectExtent l="0" t="0" r="8890" b="1270"/>
+            <wp:docPr id="25" name="Afbeelding 25"/>
+            <wp:cNvGraphicFramePr>
+              <a:graphicFrameLocks xmlns:a="http://schemas.openxmlformats.org/drawingml/2006/main" noChangeAspect="1"/>
+            </wp:cNvGraphicFramePr>
+            <a:graphic xmlns:a="http://schemas.openxmlformats.org/drawingml/2006/main">
+              <a:graphicData uri="http://schemas.openxmlformats.org/drawingml/2006/picture">
+                <pic:pic xmlns:pic="http://schemas.openxmlformats.org/drawingml/2006/picture">
+                  <pic:nvPicPr>
+                    <pic:cNvPr id="0" name="Picture 25"/>
+                    <pic:cNvPicPr>
+                      <a:picLocks noChangeAspect="1" noChangeArrowheads="1"/>
+                    </pic:cNvPicPr>
+                  </pic:nvPicPr>
+                  <pic:blipFill>
+                    <a:blip r:embed="rId32">
+                      <a:extLst>
+                        <a:ext uri="{28A0092B-C50C-407E-A947-70E740481C1C}">
+                          <a14:useLocalDpi xmlns:a14="http://schemas.microsoft.com/office/drawing/2010/main" val="0"/>
+                        </a:ext>
+                      </a:extLst>
+                    </a:blip>
+                    <a:srcRect/>
+                    <a:stretch>
+                      <a:fillRect/>
+                    </a:stretch>
+                  </pic:blipFill>
+                  <pic:spPr bwMode="auto">
+                    <a:xfrm>
+                      <a:off x="0" y="0"/>
+                      <a:ext cx="5756910" cy="3199518"/>
+                    </a:xfrm>
+                    <a:prstGeom prst="rect">
+                      <a:avLst/>
+                    </a:prstGeom>
+                    <a:noFill/>
+                    <a:ln>
+                      <a:noFill/>
+                    </a:ln>
+                  </pic:spPr>
+                </pic:pic>
+              </a:graphicData>
+            </a:graphic>
+          </wp:inline>
+        </w:drawing>
+      </w:r>
+    </w:p>
+    <w:p>
+      <w:r>
+        <w:rPr>
+          <w:noProof/>
+          <w:lang w:val="en-US"/>
+        </w:rPr>
+        <w:drawing>
+          <wp:inline distT="0" distB="0" distL="0" distR="0" wp14:anchorId="5C70F024" wp14:editId="189B5B35">
+            <wp:extent cx="5756910" cy="3199518"/>
+            <wp:effectExtent l="0" t="0" r="8890" b="1270"/>
+            <wp:docPr id="24" name="Afbeelding 24"/>
+            <wp:cNvGraphicFramePr>
+              <a:graphicFrameLocks xmlns:a="http://schemas.openxmlformats.org/drawingml/2006/main" noChangeAspect="1"/>
+            </wp:cNvGraphicFramePr>
+            <a:graphic xmlns:a="http://schemas.openxmlformats.org/drawingml/2006/main">
+              <a:graphicData uri="http://schemas.openxmlformats.org/drawingml/2006/picture">
+                <pic:pic xmlns:pic="http://schemas.openxmlformats.org/drawingml/2006/picture">
+                  <pic:nvPicPr>
+                    <pic:cNvPr id="0" name="Picture 24"/>
+                    <pic:cNvPicPr>
+                      <a:picLocks noChangeAspect="1" noChangeArrowheads="1"/>
+                    </pic:cNvPicPr>
+                  </pic:nvPicPr>
+                  <pic:blipFill>
+                    <a:blip r:embed="rId33">
+                      <a:extLst>
+                        <a:ext uri="{28A0092B-C50C-407E-A947-70E740481C1C}">
+                          <a14:useLocalDpi xmlns:a14="http://schemas.microsoft.com/office/drawing/2010/main" val="0"/>
+                        </a:ext>
+                      </a:extLst>
+                    </a:blip>
+                    <a:srcRect/>
+                    <a:stretch>
+                      <a:fillRect/>
+                    </a:stretch>
+                  </pic:blipFill>
+                  <pic:spPr bwMode="auto">
+                    <a:xfrm>
+                      <a:off x="0" y="0"/>
+                      <a:ext cx="5756910" cy="3199518"/>
+                    </a:xfrm>
+                    <a:prstGeom prst="rect">
+                      <a:avLst/>
+                    </a:prstGeom>
+                    <a:noFill/>
+                    <a:ln>
+                      <a:noFill/>
+                    </a:ln>
+                  </pic:spPr>
+                </pic:pic>
+              </a:graphicData>
+            </a:graphic>
+          </wp:inline>
+        </w:drawing>
+      </w:r>
+    </w:p>
+    <w:p/>
+    <w:p>
+      <w:r>
+        <w:rPr>
+          <w:noProof/>
+          <w:lang w:val="en-US"/>
+        </w:rPr>
+        <w:drawing>
+          <wp:inline distT="0" distB="0" distL="0" distR="0" wp14:anchorId="3E215D7C" wp14:editId="7651D75F">
+            <wp:extent cx="5756910" cy="3199518"/>
+            <wp:effectExtent l="0" t="0" r="8890" b="1270"/>
+            <wp:docPr id="23" name="Afbeelding 23"/>
+            <wp:cNvGraphicFramePr>
+              <a:graphicFrameLocks xmlns:a="http://schemas.openxmlformats.org/drawingml/2006/main" noChangeAspect="1"/>
+            </wp:cNvGraphicFramePr>
+            <a:graphic xmlns:a="http://schemas.openxmlformats.org/drawingml/2006/main">
+              <a:graphicData uri="http://schemas.openxmlformats.org/drawingml/2006/picture">
+                <pic:pic xmlns:pic="http://schemas.openxmlformats.org/drawingml/2006/picture">
+                  <pic:nvPicPr>
+                    <pic:cNvPr id="0" name="Picture 23"/>
+                    <pic:cNvPicPr>
+                      <a:picLocks noChangeAspect="1" noChangeArrowheads="1"/>
+                    </pic:cNvPicPr>
+                  </pic:nvPicPr>
+                  <pic:blipFill>
+                    <a:blip r:embed="rId34">
+                      <a:extLst>
+                        <a:ext uri="{28A0092B-C50C-407E-A947-70E740481C1C}">
+                          <a14:useLocalDpi xmlns:a14="http://schemas.microsoft.com/office/drawing/2010/main" val="0"/>
+                        </a:ext>
+                      </a:extLst>
+                    </a:blip>
+                    <a:srcRect/>
+                    <a:stretch>
+                      <a:fillRect/>
+                    </a:stretch>
+                  </pic:blipFill>
+                  <pic:spPr bwMode="auto">
+                    <a:xfrm>
+                      <a:off x="0" y="0"/>
+                      <a:ext cx="5756910" cy="3199518"/>
+                    </a:xfrm>
+                    <a:prstGeom prst="rect">
+                      <a:avLst/>
+                    </a:prstGeom>
+                    <a:noFill/>
+                    <a:ln>
+                      <a:noFill/>
+                    </a:ln>
+                  </pic:spPr>
+                </pic:pic>
+              </a:graphicData>
+            </a:graphic>
+          </wp:inline>
+        </w:drawing>
+      </w:r>
+    </w:p>
+    <w:p/>
+    <w:p>
+      <w:r>
+        <w:t xml:space="preserve">Country  0  NMSE : 0.988589501638
+Country  0  </w:t>
+      </w:r>
+      <w:proofErr w:type="spellStart"/>
+      <w:r>
+        <w:t>hitrate</w:t>
+      </w:r>
+      <w:proofErr w:type="spellEnd"/>
+      <w:r>
+        <w:t xml:space="preserve"> : 0.5
+</w:t>
+      </w:r>
+    </w:p>
+    <w:p>
+      <w:r>
+        <w:t xml:space="preserve">Country  1  NMSE : 1.00322530178
+Country  1  </w:t>
+      </w:r>
+      <w:proofErr w:type="spellStart"/>
+      <w:r>
+        <w:t>hitrate</w:t>
+      </w:r>
+      <w:proofErr w:type="spellEnd"/>
+      <w:r>
+        <w:t xml:space="preserve"> : 0.5546875
+</w:t>
+      </w:r>
+    </w:p>
+    <w:p>
+      <w:r>
+        <w:t xml:space="preserve">Country  2  NMSE : 1.01183207414
+Country  2  </w:t>
+      </w:r>
+      <w:proofErr w:type="spellStart"/>
+      <w:r>
+        <w:t>hitrate</w:t>
+      </w:r>
+      <w:proofErr w:type="spellEnd"/>
+      <w:r>
+        <w:t xml:space="preserve"> : 0.5078125
+</w:t>
+      </w:r>
+    </w:p>
+    <w:p>
+      <w:r>
+        <w:t xml:space="preserve">Country  3  NMSE : 0.996614780054
+Country  3  </w:t>
+      </w:r>
+      <w:proofErr w:type="spellStart"/>
+      <w:r>
+        <w:t>hitrate</w:t>
+      </w:r>
+      <w:proofErr w:type="spellEnd"/>
+      <w:r>
+        <w:t xml:space="preserve"> : 0.4921875
+</w:t>
+      </w:r>
+    </w:p>
+    <w:p>
+      <w:r>
+        <w:t xml:space="preserve">Country  4  NMSE : 1.0157057129
+Country  4  </w:t>
+      </w:r>
+      <w:proofErr w:type="spellStart"/>
+      <w:r>
+        <w:t>hitrate</w:t>
+      </w:r>
+      <w:proofErr w:type="spellEnd"/>
+      <w:r>
+        <w:t xml:space="preserve"> : 0.515625
+</w:t>
+      </w:r>
+    </w:p>
+    <w:p>
+      <w:r>
+        <w:t xml:space="preserve">Country  5  NMSE : 0.994870946346
+Country  5  </w:t>
+      </w:r>
+      <w:proofErr w:type="spellStart"/>
+      <w:r>
+        <w:t>hitrate</w:t>
+      </w:r>
+      <w:proofErr w:type="spellEnd"/>
+      <w:r>
+        <w:t xml:space="preserve"> : 0.59375
+</w:t>
+      </w:r>
+    </w:p>
+    <w:p>
+      <w:r>
+        <w:t xml:space="preserve">Country  6  NMSE : 1.0048772976
+Country  6  </w:t>
+      </w:r>
+      <w:proofErr w:type="spellStart"/>
+      <w:r>
+        <w:t>hitrate</w:t>
+      </w:r>
+      <w:proofErr w:type="spellEnd"/>
+      <w:r>
+        <w:t xml:space="preserve"> : 0.4921875
+</w:t>
+      </w:r>
+    </w:p>
+    <w:p>
+      <w:r>
+        <w:t xml:space="preserve">Country  7  NMSE : 0.999588693868
+Country  7  </w:t>
+      </w:r>
+      <w:proofErr w:type="spellStart"/>
+      <w:r>
+        <w:t>hitrate</w:t>
+      </w:r>
+      <w:proofErr w:type="spellEnd"/>
+      <w:r>
+        <w:t xml:space="preserve"> : 0.59375
+</w:t>
+      </w:r>
+    </w:p>
+    <w:p>
+      <w:r>
+        <w:t xml:space="preserve">Country  8  NMSE : 1.00993606311
+Country  8  </w:t>
+      </w:r>
+      <w:proofErr w:type="spellStart"/>
+      <w:r>
+        <w:t>hitrate</w:t>
+      </w:r>
+      <w:proofErr w:type="spellEnd"/>
+      <w:r>
+        <w:t xml:space="preserve"> : 0.46875
+</w:t>
+      </w:r>
+    </w:p>
+    <w:p>
+      <w:r>
+        <w:t xml:space="preserve">Country  9  NMSE : 0.999981132822
+Country  9  </w:t>
+      </w:r>
+      <w:proofErr w:type="spellStart"/>
+      <w:r>
+        <w:t>hitrate</w:t>
+      </w:r>
+      <w:proofErr w:type="spellEnd"/>
+      <w:r>
+        <w:t xml:space="preserve"> : 0.515625
+</w:t>
+      </w:r>
+    </w:p>
+    <w:p>
+      <w:r>
+        <w:t xml:space="preserve">Country  10  NMSE : 1.00183288902
+Country  10  </w:t>
+      </w:r>
+      <w:proofErr w:type="spellStart"/>
+      <w:r>
+        <w:t>hitrate</w:t>
+      </w:r>
+      <w:proofErr w:type="spellEnd"/>
+      <w:r>
+        <w:t xml:space="preserve"> : 0.5234375
+</w:t>
+      </w:r>
+    </w:p>
+    <w:p>
+      <w:r>
+        <w:t xml:space="preserve">Country  11  NMSE : 0.999466077989
+Country  11  </w:t>
+      </w:r>
+      <w:proofErr w:type="spellStart"/>
+      <w:r>
+        <w:t>hitrate</w:t>
+      </w:r>
+      <w:proofErr w:type="spellEnd"/>
+      <w:r>
+        <w:t xml:space="preserve"> : 0.546875
+</w:t>
+      </w:r>
+    </w:p>
+    <w:p>
+      <w:r>
+        <w:t xml:space="preserve">Country  12  NMSE : 0.993544428964
+Country  12  </w:t>
+      </w:r>
+      <w:proofErr w:type="spellStart"/>
+      <w:r>
+        <w:t>hitrate</w:t>
+      </w:r>
+      <w:proofErr w:type="spellEnd"/>
+      <w:r>
+        <w:t xml:space="preserve"> : 0.546875
+</w:t>
+      </w:r>
+    </w:p>
+    <w:p>
+      <w:r>
+        <w:t xml:space="preserve">Country  13  NMSE : 0.998949100906
+Country  13  </w:t>
+      </w:r>
+      <w:proofErr w:type="spellStart"/>
+      <w:r>
+        <w:t>hitrate</w:t>
+      </w:r>
+      <w:proofErr w:type="spellEnd"/>
+      <w:r>
+        <w:t xml:space="preserve"> : 0.5703125
+</w:t>
+      </w:r>
+    </w:p>
+    <w:p>
+      <w:r>
+        <w:t xml:space="preserve">Country  14  NMSE : 1.00543309487
+Country  14  </w:t>
+      </w:r>
+      <w:proofErr w:type="spellStart"/>
+      <w:r>
+        <w:t>hitrate</w:t>
+      </w:r>
+      <w:proofErr w:type="spellEnd"/>
+      <w:r>
+        <w:t xml:space="preserve"> : 0.546875
+</w:t>
+      </w:r>
+    </w:p>
+    <w:p/>
+    <w:p>
+      <w:proofErr w:type="spellStart"/>
+      <w:r>
+        <w:t>total</w:t>
+      </w:r>
+      <w:proofErr w:type="spellEnd"/>
+      <w:r>
+        <w:t xml:space="preserve"> NMSE : 15.024447096
+</w:t>
+      </w:r>
+      <w:proofErr w:type="spellStart"/>
+      <w:r>
+        <w:t>total</w:t>
+      </w:r>
+      <w:proofErr w:type="spellEnd"/>
+      <w:r>
+        <w:t xml:space="preserve"> </w:t>
+      </w:r>
+      <w:proofErr w:type="spellStart"/>
+      <w:r>
+        <w:t>hitrate</w:t>
+      </w:r>
+      <w:proofErr w:type="spellEnd"/>
+      <w:r>
+        <w:t xml:space="preserve"> : 0.53125
+</w:t>
+      </w:r>
+    </w:p>
+    <w:p/>
+    <w:p>
+      <w:pPr>
+        <w:pStyle w:val="Kop1"/>
+      </w:pPr>
+      <w:r>
+        <w:t>Determinanten = 99</w:t>
+      </w:r>
+    </w:p>
+    <w:p>
+      <w:r>
+        <w:rPr>
+          <w:noProof/>
+          <w:lang w:val="en-US"/>
+        </w:rPr>
+        <w:drawing>
+          <wp:inline distT="0" distB="0" distL="0" distR="0" wp14:anchorId="57014DE1" wp14:editId="721D69B1">
+            <wp:extent cx="5756910" cy="3199518"/>
+            <wp:effectExtent l="0" t="0" r="8890" b="1270"/>
+            <wp:docPr id="35" name="Afbeelding 35"/>
+            <wp:cNvGraphicFramePr>
+              <a:graphicFrameLocks xmlns:a="http://schemas.openxmlformats.org/drawingml/2006/main" noChangeAspect="1"/>
+            </wp:cNvGraphicFramePr>
+            <a:graphic xmlns:a="http://schemas.openxmlformats.org/drawingml/2006/main">
+              <a:graphicData uri="http://schemas.openxmlformats.org/drawingml/2006/picture">
+                <pic:pic xmlns:pic="http://schemas.openxmlformats.org/drawingml/2006/picture">
+                  <pic:nvPicPr>
+                    <pic:cNvPr id="0" name="Picture 35"/>
+                    <pic:cNvPicPr>
+                      <a:picLocks noChangeAspect="1" noChangeArrowheads="1"/>
+                    </pic:cNvPicPr>
+                  </pic:nvPicPr>
+                  <pic:blipFill>
+                    <a:blip r:embed="rId35">
+                      <a:extLst>
+                        <a:ext uri="{28A0092B-C50C-407E-A947-70E740481C1C}">
+                          <a14:useLocalDpi xmlns:a14="http://schemas.microsoft.com/office/drawing/2010/main" val="0"/>
+                        </a:ext>
+                      </a:extLst>
+                    </a:blip>
+                    <a:srcRect/>
+                    <a:stretch>
+                      <a:fillRect/>
+                    </a:stretch>
+                  </pic:blipFill>
+                  <pic:spPr bwMode="auto">
+                    <a:xfrm>
+                      <a:off x="0" y="0"/>
+                      <a:ext cx="5756910" cy="3199518"/>
+                    </a:xfrm>
+                    <a:prstGeom prst="rect">
+                      <a:avLst/>
+                    </a:prstGeom>
+                    <a:noFill/>
+                    <a:ln>
+                      <a:noFill/>
+                    </a:ln>
+                  </pic:spPr>
+                </pic:pic>
+              </a:graphicData>
+            </a:graphic>
+          </wp:inline>
+        </w:drawing>
+      </w:r>
+    </w:p>
+    <w:p>
+      <w:r>
+        <w:rPr>
+          <w:noProof/>
+          <w:lang w:val="en-US"/>
+        </w:rPr>
+        <w:drawing>
+          <wp:inline distT="0" distB="0" distL="0" distR="0" wp14:anchorId="6364BA39" wp14:editId="5EA4CE19">
+            <wp:extent cx="5756910" cy="3199518"/>
+            <wp:effectExtent l="0" t="0" r="8890" b="1270"/>
+            <wp:docPr id="34" name="Afbeelding 34"/>
+            <wp:cNvGraphicFramePr>
+              <a:graphicFrameLocks xmlns:a="http://schemas.openxmlformats.org/drawingml/2006/main" noChangeAspect="1"/>
+            </wp:cNvGraphicFramePr>
+            <a:graphic xmlns:a="http://schemas.openxmlformats.org/drawingml/2006/main">
+              <a:graphicData uri="http://schemas.openxmlformats.org/drawingml/2006/picture">
+                <pic:pic xmlns:pic="http://schemas.openxmlformats.org/drawingml/2006/picture">
+                  <pic:nvPicPr>
+                    <pic:cNvPr id="0" name="Picture 34"/>
+                    <pic:cNvPicPr>
+                      <a:picLocks noChangeAspect="1" noChangeArrowheads="1"/>
+                    </pic:cNvPicPr>
+                  </pic:nvPicPr>
+                  <pic:blipFill>
+                    <a:blip r:embed="rId36">
+                      <a:extLst>
+                        <a:ext uri="{28A0092B-C50C-407E-A947-70E740481C1C}">
+                          <a14:useLocalDpi xmlns:a14="http://schemas.microsoft.com/office/drawing/2010/main" val="0"/>
+                        </a:ext>
+                      </a:extLst>
+                    </a:blip>
+                    <a:srcRect/>
+                    <a:stretch>
+                      <a:fillRect/>
+                    </a:stretch>
+                  </pic:blipFill>
+                  <pic:spPr bwMode="auto">
+                    <a:xfrm>
+                      <a:off x="0" y="0"/>
+                      <a:ext cx="5756910" cy="3199518"/>
+                    </a:xfrm>
+                    <a:prstGeom prst="rect">
+                      <a:avLst/>
+                    </a:prstGeom>
+                    <a:noFill/>
+                    <a:ln>
+                      <a:noFill/>
+                    </a:ln>
+                  </pic:spPr>
+                </pic:pic>
+              </a:graphicData>
+            </a:graphic>
+          </wp:inline>
+        </w:drawing>
+      </w:r>
+    </w:p>
+    <w:p>
+      <w:r>
+        <w:rPr>
+          <w:noProof/>
+          <w:lang w:val="en-US"/>
+        </w:rPr>
+        <w:drawing>
+          <wp:inline distT="0" distB="0" distL="0" distR="0" wp14:anchorId="639B3131" wp14:editId="769D7571">
+            <wp:extent cx="5756910" cy="3199518"/>
+            <wp:effectExtent l="0" t="0" r="8890" b="1270"/>
+            <wp:docPr id="33" name="Afbeelding 33"/>
+            <wp:cNvGraphicFramePr>
+              <a:graphicFrameLocks xmlns:a="http://schemas.openxmlformats.org/drawingml/2006/main" noChangeAspect="1"/>
+            </wp:cNvGraphicFramePr>
+            <a:graphic xmlns:a="http://schemas.openxmlformats.org/drawingml/2006/main">
+              <a:graphicData uri="http://schemas.openxmlformats.org/drawingml/2006/picture">
+                <pic:pic xmlns:pic="http://schemas.openxmlformats.org/drawingml/2006/picture">
+                  <pic:nvPicPr>
+                    <pic:cNvPr id="0" name="Picture 33"/>
+                    <pic:cNvPicPr>
+                      <a:picLocks noChangeAspect="1" noChangeArrowheads="1"/>
+                    </pic:cNvPicPr>
+                  </pic:nvPicPr>
+                  <pic:blipFill>
+                    <a:blip r:embed="rId37">
+                      <a:extLst>
+                        <a:ext uri="{28A0092B-C50C-407E-A947-70E740481C1C}">
+                          <a14:useLocalDpi xmlns:a14="http://schemas.microsoft.com/office/drawing/2010/main" val="0"/>
+                        </a:ext>
+                      </a:extLst>
+                    </a:blip>
+                    <a:srcRect/>
+                    <a:stretch>
+                      <a:fillRect/>
+                    </a:stretch>
+                  </pic:blipFill>
+                  <pic:spPr bwMode="auto">
+                    <a:xfrm>
+                      <a:off x="0" y="0"/>
+                      <a:ext cx="5756910" cy="3199518"/>
+                    </a:xfrm>
+                    <a:prstGeom prst="rect">
+                      <a:avLst/>
+                    </a:prstGeom>
+                    <a:noFill/>
+                    <a:ln>
+                      <a:noFill/>
+                    </a:ln>
+                  </pic:spPr>
+                </pic:pic>
+              </a:graphicData>
+            </a:graphic>
+          </wp:inline>
+        </w:drawing>
+      </w:r>
+    </w:p>
+    <w:p>
+      <w:r>
+        <w:rPr>
+          <w:noProof/>
+          <w:lang w:val="en-US"/>
+        </w:rPr>
+        <w:drawing>
+          <wp:inline distT="0" distB="0" distL="0" distR="0" wp14:anchorId="0277032B" wp14:editId="537BE5E6">
+            <wp:extent cx="5756910" cy="3199518"/>
+            <wp:effectExtent l="0" t="0" r="8890" b="1270"/>
+            <wp:docPr id="32" name="Afbeelding 32"/>
+            <wp:cNvGraphicFramePr>
+              <a:graphicFrameLocks xmlns:a="http://schemas.openxmlformats.org/drawingml/2006/main" noChangeAspect="1"/>
+            </wp:cNvGraphicFramePr>
+            <a:graphic xmlns:a="http://schemas.openxmlformats.org/drawingml/2006/main">
+              <a:graphicData uri="http://schemas.openxmlformats.org/drawingml/2006/picture">
+                <pic:pic xmlns:pic="http://schemas.openxmlformats.org/drawingml/2006/picture">
+                  <pic:nvPicPr>
+                    <pic:cNvPr id="0" name="Picture 32"/>
+                    <pic:cNvPicPr>
+                      <a:picLocks noChangeAspect="1" noChangeArrowheads="1"/>
+                    </pic:cNvPicPr>
+                  </pic:nvPicPr>
+                  <pic:blipFill>
+                    <a:blip r:embed="rId38">
+                      <a:extLst>
+                        <a:ext uri="{28A0092B-C50C-407E-A947-70E740481C1C}">
+                          <a14:useLocalDpi xmlns:a14="http://schemas.microsoft.com/office/drawing/2010/main" val="0"/>
+                        </a:ext>
+                      </a:extLst>
+                    </a:blip>
+                    <a:srcRect/>
+                    <a:stretch>
+                      <a:fillRect/>
+                    </a:stretch>
+                  </pic:blipFill>
+                  <pic:spPr bwMode="auto">
+                    <a:xfrm>
+                      <a:off x="0" y="0"/>
+                      <a:ext cx="5756910" cy="3199518"/>
+                    </a:xfrm>
+                    <a:prstGeom prst="rect">
+                      <a:avLst/>
+                    </a:prstGeom>
+                    <a:noFill/>
+                    <a:ln>
+                      <a:noFill/>
+                    </a:ln>
+                  </pic:spPr>
+                </pic:pic>
+              </a:graphicData>
+            </a:graphic>
+          </wp:inline>
+        </w:drawing>
+      </w:r>
+    </w:p>
+    <w:p/>
+    <w:p>
+      <w:r>
+        <w:t xml:space="preserve">Country  0  NMSE : 0.966810465903
+Country  0  </w:t>
+      </w:r>
+      <w:proofErr w:type="spellStart"/>
+      <w:r>
+        <w:t>hitrate</w:t>
+      </w:r>
+      <w:proofErr w:type="spellEnd"/>
+      <w:r>
+        <w:t xml:space="preserve"> : 0.5625
+</w:t>
+      </w:r>
+    </w:p>
+    <w:p>
+      <w:r>
+        <w:t xml:space="preserve">Country  1  NMSE : 0.987714219246
+Country  1  </w:t>
+      </w:r>
+      <w:proofErr w:type="spellStart"/>
+      <w:r>
+        <w:t>hitrate</w:t>
+      </w:r>
+      <w:proofErr w:type="spellEnd"/>
+      <w:r>
+        <w:t xml:space="preserve"> : 0.5859375
+</w:t>
+      </w:r>
+    </w:p>
+    <w:p>
+      <w:r>
+        <w:t xml:space="preserve">Country  2  NMSE : 0.997222713147
+Country  2  </w:t>
+      </w:r>
+      <w:proofErr w:type="spellStart"/>
+      <w:r>
+        <w:t>hitrate</w:t>
+      </w:r>
+      <w:proofErr w:type="spellEnd"/>
+      <w:r>
+        <w:t xml:space="preserve"> : 0.5546875
+</w:t>
+      </w:r>
+    </w:p>
+    <w:p>
+      <w:r>
+        <w:t xml:space="preserve">Country  3  NMSE : 0.981885672388
+Country  3  </w:t>
+      </w:r>
+      <w:proofErr w:type="spellStart"/>
+      <w:r>
+        <w:t>hitrate</w:t>
+      </w:r>
+      <w:proofErr w:type="spellEnd"/>
+      <w:r>
+        <w:t xml:space="preserve"> : 0.515625
+</w:t>
+      </w:r>
+    </w:p>
+    <w:p>
+      <w:r>
+        <w:t xml:space="preserve">Country  4  NMSE : 1.01113099598
+Country  4  </w:t>
+      </w:r>
+      <w:proofErr w:type="spellStart"/>
+      <w:r>
+        <w:t>hitrate</w:t>
+      </w:r>
+      <w:proofErr w:type="spellEnd"/>
+      <w:r>
+        <w:t xml:space="preserve"> : 0.5390625
+</w:t>
+      </w:r>
+    </w:p>
+    <w:p>
+      <w:r>
+        <w:t xml:space="preserve">Country  5  NMSE : 0.969792842652
+Country  5  </w:t>
+      </w:r>
+      <w:proofErr w:type="spellStart"/>
+      <w:r>
+        <w:t>hitrate</w:t>
+      </w:r>
+      <w:proofErr w:type="spellEnd"/>
+      <w:r>
+        <w:t xml:space="preserve"> : 0.609375
+</w:t>
+      </w:r>
+    </w:p>
+    <w:p>
+      <w:r>
+        <w:t xml:space="preserve">Country  6  NMSE : 0.991144890523
+Country  6  </w:t>
+      </w:r>
+      <w:proofErr w:type="spellStart"/>
+      <w:r>
+        <w:t>hitrate</w:t>
+      </w:r>
+      <w:proofErr w:type="spellEnd"/>
+      <w:r>
+        <w:t xml:space="preserve"> : 0.59375
+</w:t>
+      </w:r>
+    </w:p>
+    <w:p>
+      <w:r>
+        <w:t xml:space="preserve">Country  7  NMSE : 0.983365325918
+Country  7  </w:t>
+      </w:r>
+      <w:proofErr w:type="spellStart"/>
+      <w:r>
+        <w:t>hitrate</w:t>
+      </w:r>
+      <w:proofErr w:type="spellEnd"/>
+      <w:r>
+        <w:t xml:space="preserve"> : 0.625
+</w:t>
+      </w:r>
+    </w:p>
+    <w:p>
+      <w:r>
+        <w:t xml:space="preserve">Country  8  NMSE : 0.993129030203
+Country  8  </w:t>
+      </w:r>
+      <w:proofErr w:type="spellStart"/>
+      <w:r>
+        <w:t>hitrate</w:t>
+      </w:r>
+      <w:proofErr w:type="spellEnd"/>
+      <w:r>
+        <w:t xml:space="preserve"> : 0.5390625
+</w:t>
+      </w:r>
+    </w:p>
+    <w:p>
+      <w:r>
+        <w:t xml:space="preserve">Country  9  NMSE : 0.981780975504
+Country  9  </w:t>
+      </w:r>
+      <w:proofErr w:type="spellStart"/>
+      <w:r>
+        <w:t>hitrate</w:t>
+      </w:r>
+      <w:proofErr w:type="spellEnd"/>
+      <w:r>
+        <w:t xml:space="preserve"> : 0.5625
+</w:t>
+      </w:r>
+    </w:p>
+    <w:p>
+      <w:r>
+        <w:t xml:space="preserve">Country  10  NMSE : 1.00781856351
+Country  10  </w:t>
+      </w:r>
+      <w:proofErr w:type="spellStart"/>
+      <w:r>
+        <w:t>hitrate</w:t>
+      </w:r>
+      <w:proofErr w:type="spellEnd"/>
+      <w:r>
+        <w:t xml:space="preserve"> : 0.515625
+</w:t>
+      </w:r>
+    </w:p>
+    <w:p>
+      <w:r>
+        <w:t xml:space="preserve">Country  11  NMSE : 0.984732212973
+Country  11  </w:t>
+      </w:r>
+      <w:proofErr w:type="spellStart"/>
+      <w:r>
+        <w:t>hitrate</w:t>
+      </w:r>
+      <w:proofErr w:type="spellEnd"/>
+      <w:r>
+        <w:t xml:space="preserve"> : 0.515625
+</w:t>
+      </w:r>
+    </w:p>
+    <w:p>
+      <w:r>
+        <w:t xml:space="preserve">Country  12  NMSE : 0.974646711004
+Country  12  </w:t>
+      </w:r>
+      <w:proofErr w:type="spellStart"/>
+      <w:r>
+        <w:t>hitrate</w:t>
+      </w:r>
+      <w:proofErr w:type="spellEnd"/>
+      <w:r>
+        <w:t xml:space="preserve"> : 0.515625
+</w:t>
+      </w:r>
+    </w:p>
+    <w:p>
+      <w:r>
+        <w:t xml:space="preserve">Country  13  NMSE : 0.982535684149
+Country  13  </w:t>
+      </w:r>
+      <w:proofErr w:type="spellStart"/>
+      <w:r>
+        <w:t>hitrate</w:t>
+      </w:r>
+      <w:proofErr w:type="spellEnd"/>
+      <w:r>
+        <w:t xml:space="preserve"> : 0.5
+</w:t>
+      </w:r>
+    </w:p>
+    <w:p>
+      <w:r>
+        <w:t xml:space="preserve">Country  14  NMSE : 0.986938525506
+Country  14  </w:t>
+      </w:r>
+      <w:proofErr w:type="spellStart"/>
+      <w:r>
+        <w:t>hitrate</w:t>
+      </w:r>
+      <w:proofErr w:type="spellEnd"/>
+      <w:r>
+        <w:t xml:space="preserve"> : 0.5546875
+</w:t>
+      </w:r>
+    </w:p>
+    <w:p/>
+    <w:p/>
+    <w:p>
+      <w:proofErr w:type="spellStart"/>
+      <w:r>
+        <w:t>total</w:t>
+      </w:r>
+      <w:proofErr w:type="spellEnd"/>
+      <w:r>
+        <w:t xml:space="preserve"> NMSE : 14.8006488286
+</w:t>
+      </w:r>
+      <w:proofErr w:type="spellStart"/>
+      <w:r>
+        <w:t>total</w:t>
+      </w:r>
+      <w:proofErr w:type="spellEnd"/>
+      <w:r>
+        <w:t xml:space="preserve"> </w:t>
+      </w:r>
+      <w:proofErr w:type="spellStart"/>
+      <w:r>
+        <w:t>hitrate</w:t>
+      </w:r>
+      <w:proofErr w:type="spellEnd"/>
+      <w:r>
+        <w:t xml:space="preserve"> : 0.552604166667
+</w:t>
+      </w:r>
+    </w:p>
+    <w:p/>
+    <w:p>
+      <w:pPr>
+        <w:pStyle w:val="Kop1"/>
+      </w:pPr>
+      <w:r>
+        <w:t>Determinanten = alle 1505</w:t>
+      </w:r>
+    </w:p>
+    <w:p>
+      <w:r>
+        <w:rPr>
+          <w:noProof/>
+          <w:lang w:val="en-US"/>
+        </w:rPr>
+        <w:drawing>
+          <wp:inline distT="0" distB="0" distL="0" distR="0" wp14:anchorId="4AF7EF9C" wp14:editId="5E96E120">
+            <wp:extent cx="5756910" cy="3199518"/>
+            <wp:effectExtent l="0" t="0" r="8890" b="1270"/>
+            <wp:docPr id="39" name="Afbeelding 39"/>
+            <wp:cNvGraphicFramePr>
+              <a:graphicFrameLocks xmlns:a="http://schemas.openxmlformats.org/drawingml/2006/main" noChangeAspect="1"/>
+            </wp:cNvGraphicFramePr>
+            <a:graphic xmlns:a="http://schemas.openxmlformats.org/drawingml/2006/main">
+              <a:graphicData uri="http://schemas.openxmlformats.org/drawingml/2006/picture">
+                <pic:pic xmlns:pic="http://schemas.openxmlformats.org/drawingml/2006/picture">
+                  <pic:nvPicPr>
+                    <pic:cNvPr id="0" name="Picture 39"/>
+                    <pic:cNvPicPr>
+                      <a:picLocks noChangeAspect="1" noChangeArrowheads="1"/>
+                    </pic:cNvPicPr>
+                  </pic:nvPicPr>
+                  <pic:blipFill>
+                    <a:blip r:embed="rId39">
+                      <a:extLst>
+                        <a:ext uri="{28A0092B-C50C-407E-A947-70E740481C1C}">
+                          <a14:useLocalDpi xmlns:a14="http://schemas.microsoft.com/office/drawing/2010/main" val="0"/>
+                        </a:ext>
+                      </a:extLst>
+                    </a:blip>
+                    <a:srcRect/>
+                    <a:stretch>
+                      <a:fillRect/>
+                    </a:stretch>
+                  </pic:blipFill>
+                  <pic:spPr bwMode="auto">
+                    <a:xfrm>
+                      <a:off x="0" y="0"/>
+                      <a:ext cx="5756910" cy="3199518"/>
+                    </a:xfrm>
+                    <a:prstGeom prst="rect">
+                      <a:avLst/>
+                    </a:prstGeom>
+                    <a:noFill/>
+                    <a:ln>
+                      <a:noFill/>
+                    </a:ln>
+                  </pic:spPr>
+                </pic:pic>
+              </a:graphicData>
+            </a:graphic>
+          </wp:inline>
+        </w:drawing>
+      </w:r>
+    </w:p>
+    <w:p>
+      <w:r>
+        <w:rPr>
+          <w:noProof/>
+          <w:lang w:val="en-US"/>
+        </w:rPr>
+        <w:drawing>
+          <wp:inline distT="0" distB="0" distL="0" distR="0" wp14:anchorId="02E7656A" wp14:editId="232BE15F">
+            <wp:extent cx="5756910" cy="3199518"/>
+            <wp:effectExtent l="0" t="0" r="8890" b="1270"/>
+            <wp:docPr id="38" name="Afbeelding 38"/>
+            <wp:cNvGraphicFramePr>
+              <a:graphicFrameLocks xmlns:a="http://schemas.openxmlformats.org/drawingml/2006/main" noChangeAspect="1"/>
+            </wp:cNvGraphicFramePr>
+            <a:graphic xmlns:a="http://schemas.openxmlformats.org/drawingml/2006/main">
+              <a:graphicData uri="http://schemas.openxmlformats.org/drawingml/2006/picture">
+                <pic:pic xmlns:pic="http://schemas.openxmlformats.org/drawingml/2006/picture">
+                  <pic:nvPicPr>
+                    <pic:cNvPr id="0" name="Picture 38"/>
+                    <pic:cNvPicPr>
+                      <a:picLocks noChangeAspect="1" noChangeArrowheads="1"/>
+                    </pic:cNvPicPr>
+                  </pic:nvPicPr>
+                  <pic:blipFill>
+                    <a:blip r:embed="rId40">
+                      <a:extLst>
+                        <a:ext uri="{28A0092B-C50C-407E-A947-70E740481C1C}">
+                          <a14:useLocalDpi xmlns:a14="http://schemas.microsoft.com/office/drawing/2010/main" val="0"/>
+                        </a:ext>
+                      </a:extLst>
+                    </a:blip>
+                    <a:srcRect/>
+                    <a:stretch>
+                      <a:fillRect/>
+                    </a:stretch>
+                  </pic:blipFill>
+                  <pic:spPr bwMode="auto">
+                    <a:xfrm>
+                      <a:off x="0" y="0"/>
+                      <a:ext cx="5756910" cy="3199518"/>
+                    </a:xfrm>
+                    <a:prstGeom prst="rect">
+                      <a:avLst/>
+                    </a:prstGeom>
+                    <a:noFill/>
+                    <a:ln>
+                      <a:noFill/>
+                    </a:ln>
+                  </pic:spPr>
+                </pic:pic>
+              </a:graphicData>
+            </a:graphic>
+          </wp:inline>
+        </w:drawing>
+      </w:r>
+    </w:p>
+    <w:p>
+      <w:r>
+        <w:rPr>
+          <w:noProof/>
+          <w:lang w:val="en-US"/>
+        </w:rPr>
+        <w:drawing>
+          <wp:inline distT="0" distB="0" distL="0" distR="0" wp14:anchorId="5CA1C27D" wp14:editId="1902188B">
+            <wp:extent cx="5756910" cy="3199518"/>
+            <wp:effectExtent l="0" t="0" r="8890" b="1270"/>
+            <wp:docPr id="37" name="Afbeelding 37"/>
+            <wp:cNvGraphicFramePr>
+              <a:graphicFrameLocks xmlns:a="http://schemas.openxmlformats.org/drawingml/2006/main" noChangeAspect="1"/>
+            </wp:cNvGraphicFramePr>
+            <a:graphic xmlns:a="http://schemas.openxmlformats.org/drawingml/2006/main">
+              <a:graphicData uri="http://schemas.openxmlformats.org/drawingml/2006/picture">
+                <pic:pic xmlns:pic="http://schemas.openxmlformats.org/drawingml/2006/picture">
+                  <pic:nvPicPr>
+                    <pic:cNvPr id="0" name="Picture 37"/>
+                    <pic:cNvPicPr>
+                      <a:picLocks noChangeAspect="1" noChangeArrowheads="1"/>
+                    </pic:cNvPicPr>
+                  </pic:nvPicPr>
+                  <pic:blipFill>
+                    <a:blip r:embed="rId41">
+                      <a:extLst>
+                        <a:ext uri="{28A0092B-C50C-407E-A947-70E740481C1C}">
+                          <a14:useLocalDpi xmlns:a14="http://schemas.microsoft.com/office/drawing/2010/main" val="0"/>
+                        </a:ext>
+                      </a:extLst>
+                    </a:blip>
+                    <a:srcRect/>
+                    <a:stretch>
+                      <a:fillRect/>
+                    </a:stretch>
+                  </pic:blipFill>
+                  <pic:spPr bwMode="auto">
+                    <a:xfrm>
+                      <a:off x="0" y="0"/>
+                      <a:ext cx="5756910" cy="3199518"/>
+                    </a:xfrm>
+                    <a:prstGeom prst="rect">
+                      <a:avLst/>
+                    </a:prstGeom>
+                    <a:noFill/>
+                    <a:ln>
+                      <a:noFill/>
+                    </a:ln>
+                  </pic:spPr>
+                </pic:pic>
+              </a:graphicData>
+            </a:graphic>
+          </wp:inline>
+        </w:drawing>
+      </w:r>
+    </w:p>
+    <w:p>
+      <w:r>
+        <w:rPr>
+          <w:noProof/>
+          <w:lang w:val="en-US"/>
+        </w:rPr>
+        <w:drawing>
+          <wp:inline distT="0" distB="0" distL="0" distR="0" wp14:anchorId="47902E17" wp14:editId="7F4DD32D">
+            <wp:extent cx="5756910" cy="3199518"/>
+            <wp:effectExtent l="0" t="0" r="8890" b="1270"/>
+            <wp:docPr id="36" name="Afbeelding 36"/>
+            <wp:cNvGraphicFramePr>
+              <a:graphicFrameLocks xmlns:a="http://schemas.openxmlformats.org/drawingml/2006/main" noChangeAspect="1"/>
+            </wp:cNvGraphicFramePr>
+            <a:graphic xmlns:a="http://schemas.openxmlformats.org/drawingml/2006/main">
+              <a:graphicData uri="http://schemas.openxmlformats.org/drawingml/2006/picture">
+                <pic:pic xmlns:pic="http://schemas.openxmlformats.org/drawingml/2006/picture">
+                  <pic:nvPicPr>
+                    <pic:cNvPr id="0" name="Picture 36"/>
+                    <pic:cNvPicPr>
+                      <a:picLocks noChangeAspect="1" noChangeArrowheads="1"/>
+                    </pic:cNvPicPr>
+                  </pic:nvPicPr>
+                  <pic:blipFill>
+                    <a:blip r:embed="rId42">
+                      <a:extLst>
+                        <a:ext uri="{28A0092B-C50C-407E-A947-70E740481C1C}">
+                          <a14:useLocalDpi xmlns:a14="http://schemas.microsoft.com/office/drawing/2010/main" val="0"/>
+                        </a:ext>
+                      </a:extLst>
+                    </a:blip>
+                    <a:srcRect/>
+                    <a:stretch>
+                      <a:fillRect/>
+                    </a:stretch>
+                  </pic:blipFill>
+                  <pic:spPr bwMode="auto">
+                    <a:xfrm>
+                      <a:off x="0" y="0"/>
+                      <a:ext cx="5756910" cy="3199518"/>
+                    </a:xfrm>
+                    <a:prstGeom prst="rect">
+                      <a:avLst/>
+                    </a:prstGeom>
+                    <a:noFill/>
+                    <a:ln>
+                      <a:noFill/>
+                    </a:ln>
+                  </pic:spPr>
+                </pic:pic>
+              </a:graphicData>
+            </a:graphic>
+          </wp:inline>
+        </w:drawing>
+      </w:r>
+    </w:p>
+    <w:p>
+      <w:r>
+        <w:t xml:space="preserve">Country  0  NMSE : 0.959558385812
+Country  0  </w:t>
+      </w:r>
+      <w:proofErr w:type="spellStart"/>
+      <w:r>
+        <w:t>hitrate</w:t>
+      </w:r>
+      <w:proofErr w:type="spellEnd"/>
+      <w:r>
+        <w:t xml:space="preserve"> : 0.5390625
+</w:t>
+      </w:r>
+    </w:p>
+    <w:p>
+      <w:r>
+        <w:t xml:space="preserve">Country  1  NMSE : 0.983761036318
+Country  1  </w:t>
+      </w:r>
+      <w:proofErr w:type="spellStart"/>
+      <w:r>
+        <w:t>hitrate</w:t>
+      </w:r>
+      <w:proofErr w:type="spellEnd"/>
+      <w:r>
+        <w:t xml:space="preserve"> : 0.5546875
+</w:t>
+      </w:r>
+    </w:p>
+    <w:p>
+      <w:r>
+        <w:t xml:space="preserve">Country  2  NMSE : 0.999933482761
+Country  2  </w:t>
+      </w:r>
+      <w:proofErr w:type="spellStart"/>
+      <w:r>
+        <w:t>hitrate</w:t>
+      </w:r>
+      <w:proofErr w:type="spellEnd"/>
+      <w:r>
+        <w:t xml:space="preserve"> : 0.578125
+</w:t>
+      </w:r>
+    </w:p>
+    <w:p>
+      <w:r>
+        <w:t xml:space="preserve">Country  3  NMSE : 0.966852142151
+Country  3  </w:t>
+      </w:r>
+      <w:proofErr w:type="spellStart"/>
+      <w:r>
+        <w:t>hitrate</w:t>
+      </w:r>
+      <w:proofErr w:type="spellEnd"/>
+      <w:r>
+        <w:t xml:space="preserve"> : 0.5703125
+</w:t>
+      </w:r>
+    </w:p>
+    <w:p>
+      <w:r>
+        <w:t xml:space="preserve">Country  4  NMSE : 1.02258709479
+Country  4  </w:t>
+      </w:r>
+      <w:proofErr w:type="spellStart"/>
+      <w:r>
+        <w:t>hitrate</w:t>
+      </w:r>
+      <w:proofErr w:type="spellEnd"/>
+      <w:r>
+        <w:t xml:space="preserve"> : 0.53125
+</w:t>
+      </w:r>
+    </w:p>
+    <w:p>
+      <w:r>
+        <w:t xml:space="preserve">Country  5  NMSE : 0.945629181104
+Country  5  </w:t>
+      </w:r>
+      <w:proofErr w:type="spellStart"/>
+      <w:r>
+        <w:t>hitrate</w:t>
+      </w:r>
+      <w:proofErr w:type="spellEnd"/>
+      <w:r>
+        <w:t xml:space="preserve"> : 0.6640625
+</w:t>
+      </w:r>
+    </w:p>
+    <w:p>
+      <w:r>
+        <w:t xml:space="preserve">Country  6  NMSE : 0.988438887662
+Country  6  </w:t>
+      </w:r>
+      <w:proofErr w:type="spellStart"/>
+      <w:r>
+        <w:t>hitrate</w:t>
+      </w:r>
+      <w:proofErr w:type="spellEnd"/>
+      <w:r>
+        <w:t xml:space="preserve"> : 0.5703125
+</w:t>
+      </w:r>
+    </w:p>
+    <w:p>
+      <w:r>
+        <w:t xml:space="preserve">Country  7  NMSE : 0.981211220244
+Country  7  </w:t>
+      </w:r>
+      <w:proofErr w:type="spellStart"/>
+      <w:r>
+        <w:t>hitrate</w:t>
+      </w:r>
+      <w:proofErr w:type="spellEnd"/>
+      <w:r>
+        <w:t xml:space="preserve"> : 0.609375
+</w:t>
+      </w:r>
+    </w:p>
+    <w:p>
+      <w:r>
+        <w:t xml:space="preserve">Country  8  NMSE : 0.977708059263
+Country  8  </w:t>
+      </w:r>
+      <w:proofErr w:type="spellStart"/>
+      <w:r>
+        <w:t>hitrate</w:t>
+      </w:r>
+      <w:proofErr w:type="spellEnd"/>
+      <w:r>
+        <w:t xml:space="preserve"> : 0.5859375
+</w:t>
+      </w:r>
+    </w:p>
+    <w:p>
+      <w:r>
+        <w:t xml:space="preserve">Country  9  NMSE : 0.947672517593
+Country  9  </w:t>
+      </w:r>
+      <w:proofErr w:type="spellStart"/>
+      <w:r>
+        <w:t>hitrate</w:t>
+      </w:r>
+      <w:proofErr w:type="spellEnd"/>
+      <w:r>
+        <w:t xml:space="preserve"> : 0.609375
+</w:t>
+      </w:r>
+    </w:p>
+    <w:p>
+      <w:r>
+        <w:t xml:space="preserve">Country  10  NMSE : 1.00599135785
+Country  10  </w:t>
+      </w:r>
+      <w:proofErr w:type="spellStart"/>
+      <w:r>
+        <w:t>hitrate</w:t>
+      </w:r>
+      <w:proofErr w:type="spellEnd"/>
+      <w:r>
+        <w:t xml:space="preserve"> : 0.5390625
+</w:t>
+      </w:r>
+    </w:p>
+    <w:p>
+      <w:r>
+        <w:t xml:space="preserve">Country  11  NMSE : 1.01834669568
+Country  11  </w:t>
+      </w:r>
+      <w:proofErr w:type="spellStart"/>
+      <w:r>
+        <w:t>hitrate</w:t>
+      </w:r>
+      <w:proofErr w:type="spellEnd"/>
+      <w:r>
+        <w:t xml:space="preserve"> : 0.5234375
+</w:t>
+      </w:r>
+    </w:p>
+    <w:p>
+      <w:r>
+        <w:t xml:space="preserve">Country  12  NMSE : 0.967384620274
+Country  12  </w:t>
+      </w:r>
+      <w:proofErr w:type="spellStart"/>
+      <w:r>
+        <w:t>hitrate</w:t>
+      </w:r>
+      <w:proofErr w:type="spellEnd"/>
+      <w:r>
+        <w:t xml:space="preserve"> : 0.5546875
+</w:t>
+      </w:r>
+    </w:p>
+    <w:p>
+      <w:r>
+        <w:t xml:space="preserve">Country  13  NMSE : 0.996351831114
+Country  13  </w:t>
+      </w:r>
+      <w:proofErr w:type="spellStart"/>
+      <w:r>
+        <w:t>hitrate</w:t>
+      </w:r>
+      <w:proofErr w:type="spellEnd"/>
+      <w:r>
+        <w:t xml:space="preserve"> : 0.5078125
+</w:t>
+      </w:r>
+    </w:p>
+    <w:p>
+      <w:r>
+        <w:t xml:space="preserve">Country  14  NMSE : 0.989575523418
+Country  14  </w:t>
+      </w:r>
+      <w:proofErr w:type="spellStart"/>
+      <w:r>
+        <w:t>hitrate</w:t>
+      </w:r>
+      <w:proofErr w:type="spellEnd"/>
+      <w:r>
+        <w:t xml:space="preserve"> : 0.53125
+</w:t>
+      </w:r>
+    </w:p>
+    <w:p/>
+    <w:p>
+      <w:proofErr w:type="spellStart"/>
+      <w:r>
+        <w:t>total</w:t>
+      </w:r>
+      <w:proofErr w:type="spellEnd"/>
+      <w:r>
+        <w:t xml:space="preserve"> NMSE : 14.751002036
+</w:t>
+      </w:r>
+      <w:proofErr w:type="spellStart"/>
+      <w:r>
+        <w:t>total</w:t>
+      </w:r>
+      <w:proofErr w:type="spellEnd"/>
+      <w:r>
+        <w:t xml:space="preserve"> </w:t>
+      </w:r>
+      <w:proofErr w:type="spellStart"/>
+      <w:r>
+        <w:t>hitrate</w:t>
+      </w:r>
+      <w:proofErr w:type="spellEnd"/>
+      <w:r>
+        <w:t xml:space="preserve"> : 0.564583333333
+</w:t>
+      </w:r>
+    </w:p>
     <w:sectPr>
       <w:pgSz w:w="11900" w:h="16840"/>
       <w:pgMar w:top="1417" w:right="1417" w:bottom="1417" w:left="1417" w:header="708" w:footer="708" w:gutter="0"/>
@@ -454,6 +4793,44 @@
     </w:sectPr>
   </w:body>
 </w:document>
+</file>
+
+<file path=word/endnotes.xml><?xml version="1.0" encoding="utf-8"?>
+<w:endnotes xmlns:wpc="http://schemas.microsoft.com/office/word/2010/wordprocessingCanvas" xmlns:mo="http://schemas.microsoft.com/office/mac/office/2008/main" xmlns:mc="http://schemas.openxmlformats.org/markup-compatibility/2006" xmlns:mv="urn:schemas-microsoft-com:mac:vml" xmlns:o="urn:schemas-microsoft-com:office:office" xmlns:r="http://schemas.openxmlformats.org/officeDocument/2006/relationships" xmlns:m="http://schemas.openxmlformats.org/officeDocument/2006/math" xmlns:v="urn:schemas-microsoft-com:vml" xmlns:wp14="http://schemas.microsoft.com/office/word/2010/wordprocessingDrawing" xmlns:wp="http://schemas.openxmlformats.org/drawingml/2006/wordprocessingDrawing" xmlns:w10="urn:schemas-microsoft-com:office:word" xmlns:w="http://schemas.openxmlformats.org/wordprocessingml/2006/main" xmlns:w14="http://schemas.microsoft.com/office/word/2010/wordml" xmlns:wpg="http://schemas.microsoft.com/office/word/2010/wordprocessingGroup" xmlns:wpi="http://schemas.microsoft.com/office/word/2010/wordprocessingInk" xmlns:wne="http://schemas.microsoft.com/office/word/2006/wordml" xmlns:wps="http://schemas.microsoft.com/office/word/2010/wordprocessingShape" mc:Ignorable="w14 wp14">
+  <w:endnote w:type="separator" w:id="-1">
+    <w:p>
+      <w:r>
+        <w:separator/>
+      </w:r>
+    </w:p>
+  </w:endnote>
+  <w:endnote w:type="continuationSeparator" w:id="0">
+    <w:p>
+      <w:r>
+        <w:continuationSeparator/>
+      </w:r>
+    </w:p>
+  </w:endnote>
+</w:endnotes>
+</file>
+
+<file path=word/footnotes.xml><?xml version="1.0" encoding="utf-8"?>
+<w:footnotes xmlns:wpc="http://schemas.microsoft.com/office/word/2010/wordprocessingCanvas" xmlns:mo="http://schemas.microsoft.com/office/mac/office/2008/main" xmlns:mc="http://schemas.openxmlformats.org/markup-compatibility/2006" xmlns:mv="urn:schemas-microsoft-com:mac:vml" xmlns:o="urn:schemas-microsoft-com:office:office" xmlns:r="http://schemas.openxmlformats.org/officeDocument/2006/relationships" xmlns:m="http://schemas.openxmlformats.org/officeDocument/2006/math" xmlns:v="urn:schemas-microsoft-com:vml" xmlns:wp14="http://schemas.microsoft.com/office/word/2010/wordprocessingDrawing" xmlns:wp="http://schemas.openxmlformats.org/drawingml/2006/wordprocessingDrawing" xmlns:w10="urn:schemas-microsoft-com:office:word" xmlns:w="http://schemas.openxmlformats.org/wordprocessingml/2006/main" xmlns:w14="http://schemas.microsoft.com/office/word/2010/wordml" xmlns:wpg="http://schemas.microsoft.com/office/word/2010/wordprocessingGroup" xmlns:wpi="http://schemas.microsoft.com/office/word/2010/wordprocessingInk" xmlns:wne="http://schemas.microsoft.com/office/word/2006/wordml" xmlns:wps="http://schemas.microsoft.com/office/word/2010/wordprocessingShape" mc:Ignorable="w14 wp14">
+  <w:footnote w:type="separator" w:id="-1">
+    <w:p>
+      <w:r>
+        <w:separator/>
+      </w:r>
+    </w:p>
+  </w:footnote>
+  <w:footnote w:type="continuationSeparator" w:id="0">
+    <w:p>
+      <w:r>
+        <w:continuationSeparator/>
+      </w:r>
+    </w:p>
+  </w:footnote>
+</w:footnotes>
 </file>
 
 <file path=word/styles.xml><?xml version="1.0" encoding="utf-8"?>
@@ -706,6 +5083,54 @@
       <w:color w:val="345A8A" w:themeColor="accent1" w:themeShade="B5"/>
       <w:sz w:val="32"/>
       <w:szCs w:val="32"/>
+      <w:lang w:val="nl-NL"/>
+    </w:rPr>
+  </w:style>
+  <w:style w:type="paragraph" w:styleId="Koptekst">
+    <w:name w:val="header"/>
+    <w:basedOn w:val="Normaal"/>
+    <w:link w:val="KoptekstTeken"/>
+    <w:uiPriority w:val="99"/>
+    <w:unhideWhenUsed/>
+    <w:rsid w:val="004002A4"/>
+    <w:pPr>
+      <w:tabs>
+        <w:tab w:val="center" w:pos="4536"/>
+        <w:tab w:val="right" w:pos="9072"/>
+      </w:tabs>
+    </w:pPr>
+  </w:style>
+  <w:style w:type="character" w:customStyle="1" w:styleId="KoptekstTeken">
+    <w:name w:val="Koptekst Teken"/>
+    <w:basedOn w:val="Standaardalinea-lettertype"/>
+    <w:link w:val="Koptekst"/>
+    <w:uiPriority w:val="99"/>
+    <w:rsid w:val="004002A4"/>
+    <w:rPr>
+      <w:lang w:val="nl-NL"/>
+    </w:rPr>
+  </w:style>
+  <w:style w:type="paragraph" w:styleId="Voettekst">
+    <w:name w:val="footer"/>
+    <w:basedOn w:val="Normaal"/>
+    <w:link w:val="VoettekstTeken"/>
+    <w:uiPriority w:val="99"/>
+    <w:unhideWhenUsed/>
+    <w:rsid w:val="004002A4"/>
+    <w:pPr>
+      <w:tabs>
+        <w:tab w:val="center" w:pos="4536"/>
+        <w:tab w:val="right" w:pos="9072"/>
+      </w:tabs>
+    </w:pPr>
+  </w:style>
+  <w:style w:type="character" w:customStyle="1" w:styleId="VoettekstTeken">
+    <w:name w:val="Voettekst Teken"/>
+    <w:basedOn w:val="Standaardalinea-lettertype"/>
+    <w:link w:val="Voettekst"/>
+    <w:uiPriority w:val="99"/>
+    <w:rsid w:val="004002A4"/>
+    <w:rPr>
       <w:lang w:val="nl-NL"/>
     </w:rPr>
   </w:style>
@@ -962,6 +5387,54 @@
       <w:color w:val="345A8A" w:themeColor="accent1" w:themeShade="B5"/>
       <w:sz w:val="32"/>
       <w:szCs w:val="32"/>
+      <w:lang w:val="nl-NL"/>
+    </w:rPr>
+  </w:style>
+  <w:style w:type="paragraph" w:styleId="Koptekst">
+    <w:name w:val="header"/>
+    <w:basedOn w:val="Normaal"/>
+    <w:link w:val="KoptekstTeken"/>
+    <w:uiPriority w:val="99"/>
+    <w:unhideWhenUsed/>
+    <w:rsid w:val="004002A4"/>
+    <w:pPr>
+      <w:tabs>
+        <w:tab w:val="center" w:pos="4536"/>
+        <w:tab w:val="right" w:pos="9072"/>
+      </w:tabs>
+    </w:pPr>
+  </w:style>
+  <w:style w:type="character" w:customStyle="1" w:styleId="KoptekstTeken">
+    <w:name w:val="Koptekst Teken"/>
+    <w:basedOn w:val="Standaardalinea-lettertype"/>
+    <w:link w:val="Koptekst"/>
+    <w:uiPriority w:val="99"/>
+    <w:rsid w:val="004002A4"/>
+    <w:rPr>
+      <w:lang w:val="nl-NL"/>
+    </w:rPr>
+  </w:style>
+  <w:style w:type="paragraph" w:styleId="Voettekst">
+    <w:name w:val="footer"/>
+    <w:basedOn w:val="Normaal"/>
+    <w:link w:val="VoettekstTeken"/>
+    <w:uiPriority w:val="99"/>
+    <w:unhideWhenUsed/>
+    <w:rsid w:val="004002A4"/>
+    <w:pPr>
+      <w:tabs>
+        <w:tab w:val="center" w:pos="4536"/>
+        <w:tab w:val="right" w:pos="9072"/>
+      </w:tabs>
+    </w:pPr>
+  </w:style>
+  <w:style w:type="character" w:customStyle="1" w:styleId="VoettekstTeken">
+    <w:name w:val="Voettekst Teken"/>
+    <w:basedOn w:val="Standaardalinea-lettertype"/>
+    <w:link w:val="Voettekst"/>
+    <w:uiPriority w:val="99"/>
+    <w:rsid w:val="004002A4"/>
+    <w:rPr>
       <w:lang w:val="nl-NL"/>
     </w:rPr>
   </w:style>

</xml_diff>